<commit_message>
try: add link reference
</commit_message>
<xml_diff>
--- a/audit-proposal-pengajuan.docx
+++ b/audit-proposal-pengajuan.docx
@@ -60,55 +60,7 @@
           <w:szCs w:val="28"/>
           <w:lang w:val="en-US"/>
         </w:rPr>
-        <w:t xml:space="preserve"> </w:t>
-      </w:r>
-      <w:proofErr w:type="spellStart"/>
-      <w:r>
-        <w:rPr>
-          <w:rFonts w:ascii="Times New Roman" w:hAnsi="Times New Roman" w:cs="Times New Roman"/>
-          <w:b/>
-          <w:bCs/>
-          <w:sz w:val="28"/>
-          <w:szCs w:val="28"/>
-          <w:lang w:val="en-US"/>
-        </w:rPr>
-        <w:t>Dengan</w:t>
-      </w:r>
-      <w:proofErr w:type="spellEnd"/>
-      <w:r>
-        <w:rPr>
-          <w:rFonts w:ascii="Times New Roman" w:hAnsi="Times New Roman" w:cs="Times New Roman"/>
-          <w:b/>
-          <w:bCs/>
-          <w:sz w:val="28"/>
-          <w:szCs w:val="28"/>
-          <w:lang w:val="en-US"/>
-        </w:rPr>
-        <w:t xml:space="preserve"> </w:t>
-      </w:r>
-      <w:proofErr w:type="spellStart"/>
-      <w:r>
-        <w:rPr>
-          <w:rFonts w:ascii="Times New Roman" w:hAnsi="Times New Roman" w:cs="Times New Roman"/>
-          <w:b/>
-          <w:bCs/>
-          <w:sz w:val="28"/>
-          <w:szCs w:val="28"/>
-          <w:lang w:val="en-US"/>
-        </w:rPr>
-        <w:t>Cobit</w:t>
-      </w:r>
-      <w:proofErr w:type="spellEnd"/>
-      <w:r>
-        <w:rPr>
-          <w:rFonts w:ascii="Times New Roman" w:hAnsi="Times New Roman" w:cs="Times New Roman"/>
-          <w:b/>
-          <w:bCs/>
-          <w:sz w:val="28"/>
-          <w:szCs w:val="28"/>
-          <w:lang w:val="en-US"/>
-        </w:rPr>
-        <w:t xml:space="preserve"> 5, ISO</w:t>
+        <w:t xml:space="preserve"> Dengan Cobit 5, ISO</w:t>
       </w:r>
       <w:r>
         <w:rPr>
@@ -276,157 +228,15 @@
           <w:lang w:val="en-US"/>
         </w:rPr>
       </w:pPr>
-      <w:proofErr w:type="spellStart"/>
-      <w:r>
-        <w:rPr>
-          <w:rFonts w:ascii="Times New Roman" w:hAnsi="Times New Roman" w:cs="Times New Roman"/>
-          <w:sz w:val="24"/>
-          <w:szCs w:val="24"/>
-          <w:lang w:val="en-US"/>
-        </w:rPr>
-        <w:t>Diajukan</w:t>
-      </w:r>
-      <w:proofErr w:type="spellEnd"/>
-      <w:r>
-        <w:rPr>
-          <w:rFonts w:ascii="Times New Roman" w:hAnsi="Times New Roman" w:cs="Times New Roman"/>
-          <w:sz w:val="24"/>
-          <w:szCs w:val="24"/>
-          <w:lang w:val="en-US"/>
-        </w:rPr>
-        <w:t xml:space="preserve"> </w:t>
-      </w:r>
-      <w:proofErr w:type="spellStart"/>
-      <w:r>
-        <w:rPr>
-          <w:rFonts w:ascii="Times New Roman" w:hAnsi="Times New Roman" w:cs="Times New Roman"/>
-          <w:sz w:val="24"/>
-          <w:szCs w:val="24"/>
-          <w:lang w:val="en-US"/>
-        </w:rPr>
-        <w:t>untuk</w:t>
-      </w:r>
-      <w:proofErr w:type="spellEnd"/>
-      <w:r>
-        <w:rPr>
-          <w:rFonts w:ascii="Times New Roman" w:hAnsi="Times New Roman" w:cs="Times New Roman"/>
-          <w:sz w:val="24"/>
-          <w:szCs w:val="24"/>
-          <w:lang w:val="en-US"/>
-        </w:rPr>
-        <w:t xml:space="preserve"> </w:t>
-      </w:r>
-      <w:proofErr w:type="spellStart"/>
-      <w:r>
-        <w:rPr>
-          <w:rFonts w:ascii="Times New Roman" w:hAnsi="Times New Roman" w:cs="Times New Roman"/>
-          <w:sz w:val="24"/>
-          <w:szCs w:val="24"/>
-          <w:lang w:val="en-US"/>
-        </w:rPr>
-        <w:t>memenuhi</w:t>
-      </w:r>
-      <w:proofErr w:type="spellEnd"/>
-      <w:r>
-        <w:rPr>
-          <w:rFonts w:ascii="Times New Roman" w:hAnsi="Times New Roman" w:cs="Times New Roman"/>
-          <w:sz w:val="24"/>
-          <w:szCs w:val="24"/>
-          <w:lang w:val="en-US"/>
-        </w:rPr>
-        <w:t xml:space="preserve"> </w:t>
-      </w:r>
-      <w:proofErr w:type="spellStart"/>
-      <w:r>
-        <w:rPr>
-          <w:rFonts w:ascii="Times New Roman" w:hAnsi="Times New Roman" w:cs="Times New Roman"/>
-          <w:sz w:val="24"/>
-          <w:szCs w:val="24"/>
-          <w:lang w:val="en-US"/>
-        </w:rPr>
-        <w:t>tugas</w:t>
-      </w:r>
-      <w:proofErr w:type="spellEnd"/>
-      <w:r>
-        <w:rPr>
-          <w:rFonts w:ascii="Times New Roman" w:hAnsi="Times New Roman" w:cs="Times New Roman"/>
-          <w:sz w:val="24"/>
-          <w:szCs w:val="24"/>
-          <w:lang w:val="en-US"/>
-        </w:rPr>
-        <w:t xml:space="preserve"> semester 6 pada </w:t>
-      </w:r>
-      <w:proofErr w:type="spellStart"/>
-      <w:r>
-        <w:rPr>
-          <w:rFonts w:ascii="Times New Roman" w:hAnsi="Times New Roman" w:cs="Times New Roman"/>
-          <w:sz w:val="24"/>
-          <w:szCs w:val="24"/>
-          <w:lang w:val="en-US"/>
-        </w:rPr>
-        <w:t>mata</w:t>
-      </w:r>
-      <w:proofErr w:type="spellEnd"/>
-      <w:r>
-        <w:rPr>
-          <w:rFonts w:ascii="Times New Roman" w:hAnsi="Times New Roman" w:cs="Times New Roman"/>
-          <w:sz w:val="24"/>
-          <w:szCs w:val="24"/>
-          <w:lang w:val="en-US"/>
-        </w:rPr>
-        <w:t xml:space="preserve"> </w:t>
-      </w:r>
-      <w:proofErr w:type="spellStart"/>
-      <w:r>
-        <w:rPr>
-          <w:rFonts w:ascii="Times New Roman" w:hAnsi="Times New Roman" w:cs="Times New Roman"/>
-          <w:sz w:val="24"/>
-          <w:szCs w:val="24"/>
-          <w:lang w:val="en-US"/>
-        </w:rPr>
-        <w:t>kuliah</w:t>
-      </w:r>
-      <w:proofErr w:type="spellEnd"/>
-      <w:r>
-        <w:rPr>
-          <w:rFonts w:ascii="Times New Roman" w:hAnsi="Times New Roman" w:cs="Times New Roman"/>
-          <w:sz w:val="24"/>
-          <w:szCs w:val="24"/>
-          <w:lang w:val="en-US"/>
-        </w:rPr>
-        <w:t xml:space="preserve"> Audit </w:t>
-      </w:r>
-      <w:proofErr w:type="spellStart"/>
-      <w:r>
-        <w:rPr>
-          <w:rFonts w:ascii="Times New Roman" w:hAnsi="Times New Roman" w:cs="Times New Roman"/>
-          <w:sz w:val="24"/>
-          <w:szCs w:val="24"/>
-          <w:lang w:val="en-US"/>
-        </w:rPr>
-        <w:t>Sistem</w:t>
-      </w:r>
-      <w:proofErr w:type="spellEnd"/>
-      <w:r>
-        <w:rPr>
-          <w:rFonts w:ascii="Times New Roman" w:hAnsi="Times New Roman" w:cs="Times New Roman"/>
-          <w:sz w:val="24"/>
-          <w:szCs w:val="24"/>
-          <w:lang w:val="en-US"/>
-        </w:rPr>
-        <w:t xml:space="preserve"> </w:t>
-      </w:r>
-      <w:proofErr w:type="spellStart"/>
-      <w:r>
-        <w:rPr>
-          <w:rFonts w:ascii="Times New Roman" w:hAnsi="Times New Roman" w:cs="Times New Roman"/>
-          <w:sz w:val="24"/>
-          <w:szCs w:val="24"/>
-          <w:lang w:val="en-US"/>
-        </w:rPr>
-        <w:t>Informasi</w:t>
-      </w:r>
-      <w:proofErr w:type="spellEnd"/>
+      <w:r>
+        <w:rPr>
+          <w:rFonts w:ascii="Times New Roman" w:hAnsi="Times New Roman" w:cs="Times New Roman"/>
+          <w:sz w:val="24"/>
+          <w:szCs w:val="24"/>
+          <w:lang w:val="en-US"/>
+        </w:rPr>
+        <w:t>Diajukan untuk memenuhi tugas semester 6 pada mata kuliah Audit Sistem Informasi</w:t>
+      </w:r>
     </w:p>
     <w:p>
       <w:pPr>
@@ -520,21 +330,8 @@
                                 <w:szCs w:val="28"/>
                                 <w:lang w:val="en-US"/>
                               </w:rPr>
-                              <w:t xml:space="preserve">Irfan Satria </w:t>
+                              <w:t>Irfan Satria Pratama</w:t>
                             </w:r>
-                            <w:proofErr w:type="spellStart"/>
-                            <w:r>
-                              <w:rPr>
-                                <w:rFonts w:ascii="Times New Roman" w:hAnsi="Times New Roman" w:cs="Times New Roman"/>
-                                <w:b/>
-                                <w:bCs/>
-                                <w:sz w:val="28"/>
-                                <w:szCs w:val="28"/>
-                                <w:lang w:val="en-US"/>
-                              </w:rPr>
-                              <w:t>Pratama</w:t>
-                            </w:r>
-                            <w:proofErr w:type="spellEnd"/>
                             <w:r>
                               <w:rPr>
                                 <w:rFonts w:ascii="Times New Roman" w:hAnsi="Times New Roman" w:cs="Times New Roman"/>
@@ -556,30 +353,7 @@
                                 <w:lang w:val="en-US"/>
                               </w:rPr>
                               <w:tab/>
-                            </w:r>
-                            <w:proofErr w:type="gramStart"/>
-                            <w:r>
-                              <w:rPr>
-                                <w:rFonts w:ascii="Times New Roman" w:hAnsi="Times New Roman" w:cs="Times New Roman"/>
-                                <w:b/>
-                                <w:bCs/>
-                                <w:sz w:val="28"/>
-                                <w:szCs w:val="28"/>
-                                <w:lang w:val="en-US"/>
-                              </w:rPr>
-                              <w:t>NIM :</w:t>
-                            </w:r>
-                            <w:proofErr w:type="gramEnd"/>
-                            <w:r>
-                              <w:rPr>
-                                <w:rFonts w:ascii="Times New Roman" w:hAnsi="Times New Roman" w:cs="Times New Roman"/>
-                                <w:b/>
-                                <w:bCs/>
-                                <w:sz w:val="28"/>
-                                <w:szCs w:val="28"/>
-                                <w:lang w:val="en-US"/>
-                              </w:rPr>
-                              <w:t xml:space="preserve"> 19210120</w:t>
+                              <w:t>NIM : 19210120</w:t>
                             </w:r>
                           </w:p>
                           <w:p>
@@ -638,30 +412,7 @@
                                 <w:lang w:val="en-US"/>
                               </w:rPr>
                               <w:tab/>
-                            </w:r>
-                            <w:proofErr w:type="gramStart"/>
-                            <w:r>
-                              <w:rPr>
-                                <w:rFonts w:ascii="Times New Roman" w:hAnsi="Times New Roman" w:cs="Times New Roman"/>
-                                <w:b/>
-                                <w:bCs/>
-                                <w:sz w:val="28"/>
-                                <w:szCs w:val="28"/>
-                                <w:lang w:val="en-US"/>
-                              </w:rPr>
-                              <w:t>NIM :</w:t>
-                            </w:r>
-                            <w:proofErr w:type="gramEnd"/>
-                            <w:r>
-                              <w:rPr>
-                                <w:rFonts w:ascii="Times New Roman" w:hAnsi="Times New Roman" w:cs="Times New Roman"/>
-                                <w:b/>
-                                <w:bCs/>
-                                <w:sz w:val="28"/>
-                                <w:szCs w:val="28"/>
-                                <w:lang w:val="en-US"/>
-                              </w:rPr>
-                              <w:t xml:space="preserve"> 19210633</w:t>
+                              <w:t>NIM : 19210633</w:t>
                             </w:r>
                           </w:p>
                           <w:p>
@@ -686,21 +437,8 @@
                                 <w:szCs w:val="28"/>
                                 <w:lang w:val="en-US"/>
                               </w:rPr>
-                              <w:t>Maulana Fikri Ash-</w:t>
+                              <w:t>Maulana Fikri Ash-Shidiq</w:t>
                             </w:r>
-                            <w:proofErr w:type="spellStart"/>
-                            <w:r>
-                              <w:rPr>
-                                <w:rFonts w:ascii="Times New Roman" w:hAnsi="Times New Roman" w:cs="Times New Roman"/>
-                                <w:b/>
-                                <w:bCs/>
-                                <w:sz w:val="28"/>
-                                <w:szCs w:val="28"/>
-                                <w:lang w:val="en-US"/>
-                              </w:rPr>
-                              <w:t>Shidiq</w:t>
-                            </w:r>
-                            <w:proofErr w:type="spellEnd"/>
                             <w:r>
                               <w:rPr>
                                 <w:rFonts w:ascii="Times New Roman" w:hAnsi="Times New Roman" w:cs="Times New Roman"/>
@@ -711,30 +449,7 @@
                                 <w:lang w:val="en-US"/>
                               </w:rPr>
                               <w:tab/>
-                            </w:r>
-                            <w:proofErr w:type="gramStart"/>
-                            <w:r>
-                              <w:rPr>
-                                <w:rFonts w:ascii="Times New Roman" w:hAnsi="Times New Roman" w:cs="Times New Roman"/>
-                                <w:b/>
-                                <w:bCs/>
-                                <w:sz w:val="28"/>
-                                <w:szCs w:val="28"/>
-                                <w:lang w:val="en-US"/>
-                              </w:rPr>
-                              <w:t>NIM :</w:t>
-                            </w:r>
-                            <w:proofErr w:type="gramEnd"/>
-                            <w:r>
-                              <w:rPr>
-                                <w:rFonts w:ascii="Times New Roman" w:hAnsi="Times New Roman" w:cs="Times New Roman"/>
-                                <w:b/>
-                                <w:bCs/>
-                                <w:sz w:val="28"/>
-                                <w:szCs w:val="28"/>
-                                <w:lang w:val="en-US"/>
-                              </w:rPr>
-                              <w:t xml:space="preserve"> 19210634</w:t>
+                              <w:t>NIM : 19210634</w:t>
                             </w:r>
                           </w:p>
                           <w:p>
@@ -796,21 +511,8 @@
                           <w:szCs w:val="28"/>
                           <w:lang w:val="en-US"/>
                         </w:rPr>
-                        <w:t xml:space="preserve">Irfan Satria </w:t>
+                        <w:t>Irfan Satria Pratama</w:t>
                       </w:r>
-                      <w:proofErr w:type="spellStart"/>
-                      <w:r>
-                        <w:rPr>
-                          <w:rFonts w:ascii="Times New Roman" w:hAnsi="Times New Roman" w:cs="Times New Roman"/>
-                          <w:b/>
-                          <w:bCs/>
-                          <w:sz w:val="28"/>
-                          <w:szCs w:val="28"/>
-                          <w:lang w:val="en-US"/>
-                        </w:rPr>
-                        <w:t>Pratama</w:t>
-                      </w:r>
-                      <w:proofErr w:type="spellEnd"/>
                       <w:r>
                         <w:rPr>
                           <w:rFonts w:ascii="Times New Roman" w:hAnsi="Times New Roman" w:cs="Times New Roman"/>
@@ -832,30 +534,7 @@
                           <w:lang w:val="en-US"/>
                         </w:rPr>
                         <w:tab/>
-                      </w:r>
-                      <w:proofErr w:type="gramStart"/>
-                      <w:r>
-                        <w:rPr>
-                          <w:rFonts w:ascii="Times New Roman" w:hAnsi="Times New Roman" w:cs="Times New Roman"/>
-                          <w:b/>
-                          <w:bCs/>
-                          <w:sz w:val="28"/>
-                          <w:szCs w:val="28"/>
-                          <w:lang w:val="en-US"/>
-                        </w:rPr>
-                        <w:t>NIM :</w:t>
-                      </w:r>
-                      <w:proofErr w:type="gramEnd"/>
-                      <w:r>
-                        <w:rPr>
-                          <w:rFonts w:ascii="Times New Roman" w:hAnsi="Times New Roman" w:cs="Times New Roman"/>
-                          <w:b/>
-                          <w:bCs/>
-                          <w:sz w:val="28"/>
-                          <w:szCs w:val="28"/>
-                          <w:lang w:val="en-US"/>
-                        </w:rPr>
-                        <w:t xml:space="preserve"> 19210120</w:t>
+                        <w:t>NIM : 19210120</w:t>
                       </w:r>
                     </w:p>
                     <w:p>
@@ -914,30 +593,7 @@
                           <w:lang w:val="en-US"/>
                         </w:rPr>
                         <w:tab/>
-                      </w:r>
-                      <w:proofErr w:type="gramStart"/>
-                      <w:r>
-                        <w:rPr>
-                          <w:rFonts w:ascii="Times New Roman" w:hAnsi="Times New Roman" w:cs="Times New Roman"/>
-                          <w:b/>
-                          <w:bCs/>
-                          <w:sz w:val="28"/>
-                          <w:szCs w:val="28"/>
-                          <w:lang w:val="en-US"/>
-                        </w:rPr>
-                        <w:t>NIM :</w:t>
-                      </w:r>
-                      <w:proofErr w:type="gramEnd"/>
-                      <w:r>
-                        <w:rPr>
-                          <w:rFonts w:ascii="Times New Roman" w:hAnsi="Times New Roman" w:cs="Times New Roman"/>
-                          <w:b/>
-                          <w:bCs/>
-                          <w:sz w:val="28"/>
-                          <w:szCs w:val="28"/>
-                          <w:lang w:val="en-US"/>
-                        </w:rPr>
-                        <w:t xml:space="preserve"> 19210633</w:t>
+                        <w:t>NIM : 19210633</w:t>
                       </w:r>
                     </w:p>
                     <w:p>
@@ -962,21 +618,8 @@
                           <w:szCs w:val="28"/>
                           <w:lang w:val="en-US"/>
                         </w:rPr>
-                        <w:t>Maulana Fikri Ash-</w:t>
+                        <w:t>Maulana Fikri Ash-Shidiq</w:t>
                       </w:r>
-                      <w:proofErr w:type="spellStart"/>
-                      <w:r>
-                        <w:rPr>
-                          <w:rFonts w:ascii="Times New Roman" w:hAnsi="Times New Roman" w:cs="Times New Roman"/>
-                          <w:b/>
-                          <w:bCs/>
-                          <w:sz w:val="28"/>
-                          <w:szCs w:val="28"/>
-                          <w:lang w:val="en-US"/>
-                        </w:rPr>
-                        <w:t>Shidiq</w:t>
-                      </w:r>
-                      <w:proofErr w:type="spellEnd"/>
                       <w:r>
                         <w:rPr>
                           <w:rFonts w:ascii="Times New Roman" w:hAnsi="Times New Roman" w:cs="Times New Roman"/>
@@ -987,30 +630,7 @@
                           <w:lang w:val="en-US"/>
                         </w:rPr>
                         <w:tab/>
-                      </w:r>
-                      <w:proofErr w:type="gramStart"/>
-                      <w:r>
-                        <w:rPr>
-                          <w:rFonts w:ascii="Times New Roman" w:hAnsi="Times New Roman" w:cs="Times New Roman"/>
-                          <w:b/>
-                          <w:bCs/>
-                          <w:sz w:val="28"/>
-                          <w:szCs w:val="28"/>
-                          <w:lang w:val="en-US"/>
-                        </w:rPr>
-                        <w:t>NIM :</w:t>
-                      </w:r>
-                      <w:proofErr w:type="gramEnd"/>
-                      <w:r>
-                        <w:rPr>
-                          <w:rFonts w:ascii="Times New Roman" w:hAnsi="Times New Roman" w:cs="Times New Roman"/>
-                          <w:b/>
-                          <w:bCs/>
-                          <w:sz w:val="28"/>
-                          <w:szCs w:val="28"/>
-                          <w:lang w:val="en-US"/>
-                        </w:rPr>
-                        <w:t xml:space="preserve"> 19210634</w:t>
+                        <w:t>NIM : 19210634</w:t>
                       </w:r>
                     </w:p>
                     <w:p>
@@ -1113,45 +733,8 @@
           <w:szCs w:val="24"/>
           <w:lang w:val="en-US"/>
         </w:rPr>
-        <w:t xml:space="preserve">Program Studi </w:t>
-      </w:r>
-      <w:proofErr w:type="spellStart"/>
-      <w:r>
-        <w:rPr>
-          <w:rFonts w:ascii="Times New Roman" w:hAnsi="Times New Roman" w:cs="Times New Roman"/>
-          <w:b/>
-          <w:bCs/>
-          <w:sz w:val="24"/>
-          <w:szCs w:val="24"/>
-          <w:lang w:val="en-US"/>
-        </w:rPr>
-        <w:t>Sistem</w:t>
-      </w:r>
-      <w:proofErr w:type="spellEnd"/>
-      <w:r>
-        <w:rPr>
-          <w:rFonts w:ascii="Times New Roman" w:hAnsi="Times New Roman" w:cs="Times New Roman"/>
-          <w:b/>
-          <w:bCs/>
-          <w:sz w:val="24"/>
-          <w:szCs w:val="24"/>
-          <w:lang w:val="en-US"/>
-        </w:rPr>
-        <w:t xml:space="preserve"> </w:t>
-      </w:r>
-      <w:proofErr w:type="spellStart"/>
-      <w:r>
-        <w:rPr>
-          <w:rFonts w:ascii="Times New Roman" w:hAnsi="Times New Roman" w:cs="Times New Roman"/>
-          <w:b/>
-          <w:bCs/>
-          <w:sz w:val="24"/>
-          <w:szCs w:val="24"/>
-          <w:lang w:val="en-US"/>
-        </w:rPr>
-        <w:t>Informasi</w:t>
-      </w:r>
-      <w:proofErr w:type="spellEnd"/>
+        <w:t>Program Studi Sistem Informasi</w:t>
+      </w:r>
     </w:p>
     <w:p>
       <w:pPr>
@@ -1166,43 +749,17 @@
           <w:lang w:val="en-US"/>
         </w:rPr>
       </w:pPr>
-      <w:proofErr w:type="spellStart"/>
-      <w:r>
-        <w:rPr>
-          <w:rFonts w:ascii="Times New Roman" w:hAnsi="Times New Roman" w:cs="Times New Roman"/>
-          <w:b/>
-          <w:bCs/>
-          <w:sz w:val="24"/>
-          <w:szCs w:val="24"/>
-          <w:lang w:val="en-US"/>
-        </w:rPr>
-        <w:t>Fakultas</w:t>
-      </w:r>
-      <w:proofErr w:type="spellEnd"/>
-      <w:r>
-        <w:rPr>
-          <w:rFonts w:ascii="Times New Roman" w:hAnsi="Times New Roman" w:cs="Times New Roman"/>
-          <w:b/>
-          <w:bCs/>
-          <w:sz w:val="24"/>
-          <w:szCs w:val="24"/>
-          <w:lang w:val="en-US"/>
-        </w:rPr>
-        <w:t xml:space="preserve"> Teknik dan </w:t>
-      </w:r>
-      <w:proofErr w:type="spellStart"/>
-      <w:r>
-        <w:rPr>
-          <w:rFonts w:ascii="Times New Roman" w:hAnsi="Times New Roman" w:cs="Times New Roman"/>
-          <w:b/>
-          <w:bCs/>
-          <w:sz w:val="24"/>
-          <w:szCs w:val="24"/>
-          <w:lang w:val="en-US"/>
-        </w:rPr>
-        <w:t>Informatika</w:t>
-      </w:r>
-      <w:proofErr w:type="spellEnd"/>
+      <w:r>
+        <w:rPr>
+          <w:rFonts w:ascii="Times New Roman" w:hAnsi="Times New Roman" w:cs="Times New Roman"/>
+          <w:b/>
+          <w:bCs/>
+          <w:sz w:val="24"/>
+          <w:szCs w:val="24"/>
+          <w:lang w:val="en-US"/>
+        </w:rPr>
+        <w:t>Fakultas Teknik dan Informatika</w:t>
+      </w:r>
     </w:p>
     <w:p>
       <w:pPr>
@@ -1226,21 +783,8 @@
           <w:szCs w:val="24"/>
           <w:lang w:val="en-US"/>
         </w:rPr>
-        <w:t xml:space="preserve">Universitas Bina Sarana </w:t>
-      </w:r>
-      <w:proofErr w:type="spellStart"/>
-      <w:r>
-        <w:rPr>
-          <w:rFonts w:ascii="Times New Roman" w:hAnsi="Times New Roman" w:cs="Times New Roman"/>
-          <w:b/>
-          <w:bCs/>
-          <w:sz w:val="24"/>
-          <w:szCs w:val="24"/>
-          <w:lang w:val="en-US"/>
-        </w:rPr>
-        <w:t>Informatika</w:t>
-      </w:r>
-      <w:proofErr w:type="spellEnd"/>
+        <w:t>Universitas Bina Sarana Informatika</w:t>
+      </w:r>
     </w:p>
     <w:p>
       <w:pPr>
@@ -1340,19 +884,129 @@
           <w:szCs w:val="24"/>
           <w:lang w:val="en-US"/>
         </w:rPr>
-        <w:t xml:space="preserve">Puji dan </w:t>
-      </w:r>
-      <w:proofErr w:type="spellStart"/>
-      <w:r>
-        <w:rPr>
-          <w:rFonts w:ascii="Times New Roman" w:hAnsi="Times New Roman" w:cs="Times New Roman"/>
-          <w:sz w:val="24"/>
-          <w:szCs w:val="24"/>
-          <w:lang w:val="en-US"/>
-        </w:rPr>
-        <w:t>syukur</w:t>
-      </w:r>
-      <w:proofErr w:type="spellEnd"/>
+        <w:t xml:space="preserve">Puji dan syukur kehadirat Allah SWT, karena atas berkah, rahmat, dan hidayah-Nya yang sungguh melimpah, sehingga penulis dapat menyelesaikan </w:t>
+      </w:r>
+      <w:r>
+        <w:rPr>
+          <w:rFonts w:ascii="Times New Roman" w:hAnsi="Times New Roman" w:cs="Times New Roman"/>
+          <w:sz w:val="24"/>
+          <w:szCs w:val="24"/>
+          <w:lang w:val="en-US"/>
+        </w:rPr>
+        <w:t>proposal</w:t>
+      </w:r>
+      <w:r>
+        <w:rPr>
+          <w:rFonts w:ascii="Times New Roman" w:hAnsi="Times New Roman" w:cs="Times New Roman"/>
+          <w:sz w:val="24"/>
+          <w:szCs w:val="24"/>
+          <w:lang w:val="en-US"/>
+        </w:rPr>
+        <w:t xml:space="preserve"> yang berjudul "Audit Sistem Informasi ......."</w:t>
+      </w:r>
+      <w:r>
+        <w:rPr>
+          <w:rFonts w:ascii="Times New Roman" w:hAnsi="Times New Roman" w:cs="Times New Roman"/>
+          <w:sz w:val="24"/>
+          <w:szCs w:val="24"/>
+          <w:lang w:val="en-US"/>
+        </w:rPr>
+        <w:t xml:space="preserve">. </w:t>
+      </w:r>
+      <w:r>
+        <w:rPr>
+          <w:rFonts w:ascii="Times New Roman" w:hAnsi="Times New Roman" w:cs="Times New Roman"/>
+          <w:sz w:val="24"/>
+          <w:szCs w:val="24"/>
+          <w:lang w:val="en-US"/>
+        </w:rPr>
+        <w:t>Tak lupa shalawat serta salam kita berikan kepada suri tauladan Nabi Muhammad SAW.</w:t>
+      </w:r>
+    </w:p>
+    <w:p>
+      <w:pPr>
+        <w:spacing w:after="0" w:line="480" w:lineRule="auto"/>
+        <w:rPr>
+          <w:rFonts w:ascii="Times New Roman" w:hAnsi="Times New Roman" w:cs="Times New Roman"/>
+          <w:sz w:val="24"/>
+          <w:szCs w:val="24"/>
+          <w:lang w:val="en-US"/>
+        </w:rPr>
+      </w:pPr>
+    </w:p>
+    <w:p>
+      <w:pPr>
+        <w:spacing w:after="0" w:line="480" w:lineRule="auto"/>
+        <w:rPr>
+          <w:rFonts w:ascii="Times New Roman" w:hAnsi="Times New Roman" w:cs="Times New Roman"/>
+          <w:sz w:val="24"/>
+          <w:szCs w:val="24"/>
+          <w:lang w:val="en-US"/>
+        </w:rPr>
+      </w:pPr>
+      <w:r>
+        <w:rPr>
+          <w:rFonts w:ascii="Times New Roman" w:hAnsi="Times New Roman" w:cs="Times New Roman"/>
+          <w:sz w:val="24"/>
+          <w:szCs w:val="24"/>
+          <w:lang w:val="en-US"/>
+        </w:rPr>
+        <w:t>Selama</w:t>
+      </w:r>
+      <w:r>
+        <w:rPr>
+          <w:rFonts w:ascii="Times New Roman" w:hAnsi="Times New Roman" w:cs="Times New Roman"/>
+          <w:sz w:val="24"/>
+          <w:szCs w:val="24"/>
+          <w:lang w:val="en-US"/>
+        </w:rPr>
+        <w:t xml:space="preserve"> menyusun</w:t>
+      </w:r>
+      <w:r>
+        <w:rPr>
+          <w:rFonts w:ascii="Times New Roman" w:hAnsi="Times New Roman" w:cs="Times New Roman"/>
+          <w:sz w:val="24"/>
+          <w:szCs w:val="24"/>
+          <w:lang w:val="en-US"/>
+        </w:rPr>
+        <w:t xml:space="preserve"> pr</w:t>
+      </w:r>
+      <w:r>
+        <w:rPr>
+          <w:rFonts w:ascii="Times New Roman" w:hAnsi="Times New Roman" w:cs="Times New Roman"/>
+          <w:sz w:val="24"/>
+          <w:szCs w:val="24"/>
+          <w:lang w:val="en-US"/>
+        </w:rPr>
+        <w:t>o</w:t>
+      </w:r>
+      <w:r>
+        <w:rPr>
+          <w:rFonts w:ascii="Times New Roman" w:hAnsi="Times New Roman" w:cs="Times New Roman"/>
+          <w:sz w:val="24"/>
+          <w:szCs w:val="24"/>
+          <w:lang w:val="en-US"/>
+        </w:rPr>
+        <w:t>posal ini, penulis telah banyak menerima bimbingan, pengarahan, petunjuk dan saran, serta fasilitas yang membantu hingga akhir dari penulisan</w:t>
+      </w:r>
+      <w:r>
+        <w:rPr>
+          <w:rFonts w:ascii="Times New Roman" w:hAnsi="Times New Roman" w:cs="Times New Roman"/>
+          <w:sz w:val="24"/>
+          <w:szCs w:val="24"/>
+          <w:lang w:val="en-US"/>
+        </w:rPr>
+        <w:t xml:space="preserve"> proposal</w:t>
+      </w:r>
+      <w:r>
+        <w:rPr>
+          <w:rFonts w:ascii="Times New Roman" w:hAnsi="Times New Roman" w:cs="Times New Roman"/>
+          <w:sz w:val="24"/>
+          <w:szCs w:val="24"/>
+          <w:lang w:val="en-US"/>
+        </w:rPr>
+        <w:t xml:space="preserve"> ini. Untuk itu penulis menyampaikan ucapan terima kasih yang sebesar-besarnya kepada yang terhormat</w:t>
+      </w:r>
       <w:r>
         <w:rPr>
           <w:rFonts w:ascii="Times New Roman" w:hAnsi="Times New Roman" w:cs="Times New Roman"/>
@@ -1362,1132 +1016,6 @@
         </w:rPr>
         <w:t xml:space="preserve"> </w:t>
       </w:r>
-      <w:proofErr w:type="spellStart"/>
-      <w:r>
-        <w:rPr>
-          <w:rFonts w:ascii="Times New Roman" w:hAnsi="Times New Roman" w:cs="Times New Roman"/>
-          <w:sz w:val="24"/>
-          <w:szCs w:val="24"/>
-          <w:lang w:val="en-US"/>
-        </w:rPr>
-        <w:t>kehadirat</w:t>
-      </w:r>
-      <w:proofErr w:type="spellEnd"/>
-      <w:r>
-        <w:rPr>
-          <w:rFonts w:ascii="Times New Roman" w:hAnsi="Times New Roman" w:cs="Times New Roman"/>
-          <w:sz w:val="24"/>
-          <w:szCs w:val="24"/>
-          <w:lang w:val="en-US"/>
-        </w:rPr>
-        <w:t xml:space="preserve"> Allah SWT, </w:t>
-      </w:r>
-      <w:proofErr w:type="spellStart"/>
-      <w:r>
-        <w:rPr>
-          <w:rFonts w:ascii="Times New Roman" w:hAnsi="Times New Roman" w:cs="Times New Roman"/>
-          <w:sz w:val="24"/>
-          <w:szCs w:val="24"/>
-          <w:lang w:val="en-US"/>
-        </w:rPr>
-        <w:t>karena</w:t>
-      </w:r>
-      <w:proofErr w:type="spellEnd"/>
-      <w:r>
-        <w:rPr>
-          <w:rFonts w:ascii="Times New Roman" w:hAnsi="Times New Roman" w:cs="Times New Roman"/>
-          <w:sz w:val="24"/>
-          <w:szCs w:val="24"/>
-          <w:lang w:val="en-US"/>
-        </w:rPr>
-        <w:t xml:space="preserve"> </w:t>
-      </w:r>
-      <w:proofErr w:type="spellStart"/>
-      <w:r>
-        <w:rPr>
-          <w:rFonts w:ascii="Times New Roman" w:hAnsi="Times New Roman" w:cs="Times New Roman"/>
-          <w:sz w:val="24"/>
-          <w:szCs w:val="24"/>
-          <w:lang w:val="en-US"/>
-        </w:rPr>
-        <w:t>atas</w:t>
-      </w:r>
-      <w:proofErr w:type="spellEnd"/>
-      <w:r>
-        <w:rPr>
-          <w:rFonts w:ascii="Times New Roman" w:hAnsi="Times New Roman" w:cs="Times New Roman"/>
-          <w:sz w:val="24"/>
-          <w:szCs w:val="24"/>
-          <w:lang w:val="en-US"/>
-        </w:rPr>
-        <w:t xml:space="preserve"> </w:t>
-      </w:r>
-      <w:proofErr w:type="spellStart"/>
-      <w:r>
-        <w:rPr>
-          <w:rFonts w:ascii="Times New Roman" w:hAnsi="Times New Roman" w:cs="Times New Roman"/>
-          <w:sz w:val="24"/>
-          <w:szCs w:val="24"/>
-          <w:lang w:val="en-US"/>
-        </w:rPr>
-        <w:t>berkah</w:t>
-      </w:r>
-      <w:proofErr w:type="spellEnd"/>
-      <w:r>
-        <w:rPr>
-          <w:rFonts w:ascii="Times New Roman" w:hAnsi="Times New Roman" w:cs="Times New Roman"/>
-          <w:sz w:val="24"/>
-          <w:szCs w:val="24"/>
-          <w:lang w:val="en-US"/>
-        </w:rPr>
-        <w:t xml:space="preserve">, </w:t>
-      </w:r>
-      <w:proofErr w:type="spellStart"/>
-      <w:r>
-        <w:rPr>
-          <w:rFonts w:ascii="Times New Roman" w:hAnsi="Times New Roman" w:cs="Times New Roman"/>
-          <w:sz w:val="24"/>
-          <w:szCs w:val="24"/>
-          <w:lang w:val="en-US"/>
-        </w:rPr>
-        <w:t>rahmat</w:t>
-      </w:r>
-      <w:proofErr w:type="spellEnd"/>
-      <w:r>
-        <w:rPr>
-          <w:rFonts w:ascii="Times New Roman" w:hAnsi="Times New Roman" w:cs="Times New Roman"/>
-          <w:sz w:val="24"/>
-          <w:szCs w:val="24"/>
-          <w:lang w:val="en-US"/>
-        </w:rPr>
-        <w:t xml:space="preserve">, dan </w:t>
-      </w:r>
-      <w:proofErr w:type="spellStart"/>
-      <w:r>
-        <w:rPr>
-          <w:rFonts w:ascii="Times New Roman" w:hAnsi="Times New Roman" w:cs="Times New Roman"/>
-          <w:sz w:val="24"/>
-          <w:szCs w:val="24"/>
-          <w:lang w:val="en-US"/>
-        </w:rPr>
-        <w:t>hidayah</w:t>
-      </w:r>
-      <w:proofErr w:type="spellEnd"/>
-      <w:r>
-        <w:rPr>
-          <w:rFonts w:ascii="Times New Roman" w:hAnsi="Times New Roman" w:cs="Times New Roman"/>
-          <w:sz w:val="24"/>
-          <w:szCs w:val="24"/>
-          <w:lang w:val="en-US"/>
-        </w:rPr>
-        <w:t xml:space="preserve">-Nya yang </w:t>
-      </w:r>
-      <w:proofErr w:type="spellStart"/>
-      <w:r>
-        <w:rPr>
-          <w:rFonts w:ascii="Times New Roman" w:hAnsi="Times New Roman" w:cs="Times New Roman"/>
-          <w:sz w:val="24"/>
-          <w:szCs w:val="24"/>
-          <w:lang w:val="en-US"/>
-        </w:rPr>
-        <w:t>sungguh</w:t>
-      </w:r>
-      <w:proofErr w:type="spellEnd"/>
-      <w:r>
-        <w:rPr>
-          <w:rFonts w:ascii="Times New Roman" w:hAnsi="Times New Roman" w:cs="Times New Roman"/>
-          <w:sz w:val="24"/>
-          <w:szCs w:val="24"/>
-          <w:lang w:val="en-US"/>
-        </w:rPr>
-        <w:t xml:space="preserve"> </w:t>
-      </w:r>
-      <w:proofErr w:type="spellStart"/>
-      <w:r>
-        <w:rPr>
-          <w:rFonts w:ascii="Times New Roman" w:hAnsi="Times New Roman" w:cs="Times New Roman"/>
-          <w:sz w:val="24"/>
-          <w:szCs w:val="24"/>
-          <w:lang w:val="en-US"/>
-        </w:rPr>
-        <w:t>melimpah</w:t>
-      </w:r>
-      <w:proofErr w:type="spellEnd"/>
-      <w:r>
-        <w:rPr>
-          <w:rFonts w:ascii="Times New Roman" w:hAnsi="Times New Roman" w:cs="Times New Roman"/>
-          <w:sz w:val="24"/>
-          <w:szCs w:val="24"/>
-          <w:lang w:val="en-US"/>
-        </w:rPr>
-        <w:t xml:space="preserve">, </w:t>
-      </w:r>
-      <w:proofErr w:type="spellStart"/>
-      <w:r>
-        <w:rPr>
-          <w:rFonts w:ascii="Times New Roman" w:hAnsi="Times New Roman" w:cs="Times New Roman"/>
-          <w:sz w:val="24"/>
-          <w:szCs w:val="24"/>
-          <w:lang w:val="en-US"/>
-        </w:rPr>
-        <w:t>sehingga</w:t>
-      </w:r>
-      <w:proofErr w:type="spellEnd"/>
-      <w:r>
-        <w:rPr>
-          <w:rFonts w:ascii="Times New Roman" w:hAnsi="Times New Roman" w:cs="Times New Roman"/>
-          <w:sz w:val="24"/>
-          <w:szCs w:val="24"/>
-          <w:lang w:val="en-US"/>
-        </w:rPr>
-        <w:t xml:space="preserve"> </w:t>
-      </w:r>
-      <w:proofErr w:type="spellStart"/>
-      <w:r>
-        <w:rPr>
-          <w:rFonts w:ascii="Times New Roman" w:hAnsi="Times New Roman" w:cs="Times New Roman"/>
-          <w:sz w:val="24"/>
-          <w:szCs w:val="24"/>
-          <w:lang w:val="en-US"/>
-        </w:rPr>
-        <w:t>penulis</w:t>
-      </w:r>
-      <w:proofErr w:type="spellEnd"/>
-      <w:r>
-        <w:rPr>
-          <w:rFonts w:ascii="Times New Roman" w:hAnsi="Times New Roman" w:cs="Times New Roman"/>
-          <w:sz w:val="24"/>
-          <w:szCs w:val="24"/>
-          <w:lang w:val="en-US"/>
-        </w:rPr>
-        <w:t xml:space="preserve"> </w:t>
-      </w:r>
-      <w:proofErr w:type="spellStart"/>
-      <w:r>
-        <w:rPr>
-          <w:rFonts w:ascii="Times New Roman" w:hAnsi="Times New Roman" w:cs="Times New Roman"/>
-          <w:sz w:val="24"/>
-          <w:szCs w:val="24"/>
-          <w:lang w:val="en-US"/>
-        </w:rPr>
-        <w:t>dapat</w:t>
-      </w:r>
-      <w:proofErr w:type="spellEnd"/>
-      <w:r>
-        <w:rPr>
-          <w:rFonts w:ascii="Times New Roman" w:hAnsi="Times New Roman" w:cs="Times New Roman"/>
-          <w:sz w:val="24"/>
-          <w:szCs w:val="24"/>
-          <w:lang w:val="en-US"/>
-        </w:rPr>
-        <w:t xml:space="preserve"> </w:t>
-      </w:r>
-      <w:proofErr w:type="spellStart"/>
-      <w:r>
-        <w:rPr>
-          <w:rFonts w:ascii="Times New Roman" w:hAnsi="Times New Roman" w:cs="Times New Roman"/>
-          <w:sz w:val="24"/>
-          <w:szCs w:val="24"/>
-          <w:lang w:val="en-US"/>
-        </w:rPr>
-        <w:t>menyelesaikan</w:t>
-      </w:r>
-      <w:proofErr w:type="spellEnd"/>
-      <w:r>
-        <w:rPr>
-          <w:rFonts w:ascii="Times New Roman" w:hAnsi="Times New Roman" w:cs="Times New Roman"/>
-          <w:sz w:val="24"/>
-          <w:szCs w:val="24"/>
-          <w:lang w:val="en-US"/>
-        </w:rPr>
-        <w:t xml:space="preserve"> </w:t>
-      </w:r>
-      <w:r>
-        <w:rPr>
-          <w:rFonts w:ascii="Times New Roman" w:hAnsi="Times New Roman" w:cs="Times New Roman"/>
-          <w:sz w:val="24"/>
-          <w:szCs w:val="24"/>
-          <w:lang w:val="en-US"/>
-        </w:rPr>
-        <w:t>proposal</w:t>
-      </w:r>
-      <w:r>
-        <w:rPr>
-          <w:rFonts w:ascii="Times New Roman" w:hAnsi="Times New Roman" w:cs="Times New Roman"/>
-          <w:sz w:val="24"/>
-          <w:szCs w:val="24"/>
-          <w:lang w:val="en-US"/>
-        </w:rPr>
-        <w:t xml:space="preserve"> yang </w:t>
-      </w:r>
-      <w:proofErr w:type="spellStart"/>
-      <w:r>
-        <w:rPr>
-          <w:rFonts w:ascii="Times New Roman" w:hAnsi="Times New Roman" w:cs="Times New Roman"/>
-          <w:sz w:val="24"/>
-          <w:szCs w:val="24"/>
-          <w:lang w:val="en-US"/>
-        </w:rPr>
-        <w:t>berjudul</w:t>
-      </w:r>
-      <w:proofErr w:type="spellEnd"/>
-      <w:r>
-        <w:rPr>
-          <w:rFonts w:ascii="Times New Roman" w:hAnsi="Times New Roman" w:cs="Times New Roman"/>
-          <w:sz w:val="24"/>
-          <w:szCs w:val="24"/>
-          <w:lang w:val="en-US"/>
-        </w:rPr>
-        <w:t xml:space="preserve"> "Audit </w:t>
-      </w:r>
-      <w:proofErr w:type="spellStart"/>
-      <w:r>
-        <w:rPr>
-          <w:rFonts w:ascii="Times New Roman" w:hAnsi="Times New Roman" w:cs="Times New Roman"/>
-          <w:sz w:val="24"/>
-          <w:szCs w:val="24"/>
-          <w:lang w:val="en-US"/>
-        </w:rPr>
-        <w:t>Sistem</w:t>
-      </w:r>
-      <w:proofErr w:type="spellEnd"/>
-      <w:r>
-        <w:rPr>
-          <w:rFonts w:ascii="Times New Roman" w:hAnsi="Times New Roman" w:cs="Times New Roman"/>
-          <w:sz w:val="24"/>
-          <w:szCs w:val="24"/>
-          <w:lang w:val="en-US"/>
-        </w:rPr>
-        <w:t xml:space="preserve"> </w:t>
-      </w:r>
-      <w:proofErr w:type="spellStart"/>
-      <w:r>
-        <w:rPr>
-          <w:rFonts w:ascii="Times New Roman" w:hAnsi="Times New Roman" w:cs="Times New Roman"/>
-          <w:sz w:val="24"/>
-          <w:szCs w:val="24"/>
-          <w:lang w:val="en-US"/>
-        </w:rPr>
-        <w:t>Informasi</w:t>
-      </w:r>
-      <w:proofErr w:type="spellEnd"/>
-      <w:r>
-        <w:rPr>
-          <w:rFonts w:ascii="Times New Roman" w:hAnsi="Times New Roman" w:cs="Times New Roman"/>
-          <w:sz w:val="24"/>
-          <w:szCs w:val="24"/>
-          <w:lang w:val="en-US"/>
-        </w:rPr>
-        <w:t xml:space="preserve"> ......."</w:t>
-      </w:r>
-      <w:r>
-        <w:rPr>
-          <w:rFonts w:ascii="Times New Roman" w:hAnsi="Times New Roman" w:cs="Times New Roman"/>
-          <w:sz w:val="24"/>
-          <w:szCs w:val="24"/>
-          <w:lang w:val="en-US"/>
-        </w:rPr>
-        <w:t xml:space="preserve">. </w:t>
-      </w:r>
-      <w:r>
-        <w:rPr>
-          <w:rFonts w:ascii="Times New Roman" w:hAnsi="Times New Roman" w:cs="Times New Roman"/>
-          <w:sz w:val="24"/>
-          <w:szCs w:val="24"/>
-          <w:lang w:val="en-US"/>
-        </w:rPr>
-        <w:t xml:space="preserve">Tak </w:t>
-      </w:r>
-      <w:proofErr w:type="spellStart"/>
-      <w:r>
-        <w:rPr>
-          <w:rFonts w:ascii="Times New Roman" w:hAnsi="Times New Roman" w:cs="Times New Roman"/>
-          <w:sz w:val="24"/>
-          <w:szCs w:val="24"/>
-          <w:lang w:val="en-US"/>
-        </w:rPr>
-        <w:t>lupa</w:t>
-      </w:r>
-      <w:proofErr w:type="spellEnd"/>
-      <w:r>
-        <w:rPr>
-          <w:rFonts w:ascii="Times New Roman" w:hAnsi="Times New Roman" w:cs="Times New Roman"/>
-          <w:sz w:val="24"/>
-          <w:szCs w:val="24"/>
-          <w:lang w:val="en-US"/>
-        </w:rPr>
-        <w:t xml:space="preserve"> </w:t>
-      </w:r>
-      <w:proofErr w:type="spellStart"/>
-      <w:r>
-        <w:rPr>
-          <w:rFonts w:ascii="Times New Roman" w:hAnsi="Times New Roman" w:cs="Times New Roman"/>
-          <w:sz w:val="24"/>
-          <w:szCs w:val="24"/>
-          <w:lang w:val="en-US"/>
-        </w:rPr>
-        <w:t>shalawat</w:t>
-      </w:r>
-      <w:proofErr w:type="spellEnd"/>
-      <w:r>
-        <w:rPr>
-          <w:rFonts w:ascii="Times New Roman" w:hAnsi="Times New Roman" w:cs="Times New Roman"/>
-          <w:sz w:val="24"/>
-          <w:szCs w:val="24"/>
-          <w:lang w:val="en-US"/>
-        </w:rPr>
-        <w:t xml:space="preserve"> </w:t>
-      </w:r>
-      <w:proofErr w:type="spellStart"/>
-      <w:r>
-        <w:rPr>
-          <w:rFonts w:ascii="Times New Roman" w:hAnsi="Times New Roman" w:cs="Times New Roman"/>
-          <w:sz w:val="24"/>
-          <w:szCs w:val="24"/>
-          <w:lang w:val="en-US"/>
-        </w:rPr>
-        <w:t>serta</w:t>
-      </w:r>
-      <w:proofErr w:type="spellEnd"/>
-      <w:r>
-        <w:rPr>
-          <w:rFonts w:ascii="Times New Roman" w:hAnsi="Times New Roman" w:cs="Times New Roman"/>
-          <w:sz w:val="24"/>
-          <w:szCs w:val="24"/>
-          <w:lang w:val="en-US"/>
-        </w:rPr>
-        <w:t xml:space="preserve"> </w:t>
-      </w:r>
-      <w:proofErr w:type="spellStart"/>
-      <w:r>
-        <w:rPr>
-          <w:rFonts w:ascii="Times New Roman" w:hAnsi="Times New Roman" w:cs="Times New Roman"/>
-          <w:sz w:val="24"/>
-          <w:szCs w:val="24"/>
-          <w:lang w:val="en-US"/>
-        </w:rPr>
-        <w:t>salam</w:t>
-      </w:r>
-      <w:proofErr w:type="spellEnd"/>
-      <w:r>
-        <w:rPr>
-          <w:rFonts w:ascii="Times New Roman" w:hAnsi="Times New Roman" w:cs="Times New Roman"/>
-          <w:sz w:val="24"/>
-          <w:szCs w:val="24"/>
-          <w:lang w:val="en-US"/>
-        </w:rPr>
-        <w:t xml:space="preserve"> </w:t>
-      </w:r>
-      <w:proofErr w:type="spellStart"/>
-      <w:r>
-        <w:rPr>
-          <w:rFonts w:ascii="Times New Roman" w:hAnsi="Times New Roman" w:cs="Times New Roman"/>
-          <w:sz w:val="24"/>
-          <w:szCs w:val="24"/>
-          <w:lang w:val="en-US"/>
-        </w:rPr>
-        <w:t>kita</w:t>
-      </w:r>
-      <w:proofErr w:type="spellEnd"/>
-      <w:r>
-        <w:rPr>
-          <w:rFonts w:ascii="Times New Roman" w:hAnsi="Times New Roman" w:cs="Times New Roman"/>
-          <w:sz w:val="24"/>
-          <w:szCs w:val="24"/>
-          <w:lang w:val="en-US"/>
-        </w:rPr>
-        <w:t xml:space="preserve"> </w:t>
-      </w:r>
-      <w:proofErr w:type="spellStart"/>
-      <w:r>
-        <w:rPr>
-          <w:rFonts w:ascii="Times New Roman" w:hAnsi="Times New Roman" w:cs="Times New Roman"/>
-          <w:sz w:val="24"/>
-          <w:szCs w:val="24"/>
-          <w:lang w:val="en-US"/>
-        </w:rPr>
-        <w:t>berikan</w:t>
-      </w:r>
-      <w:proofErr w:type="spellEnd"/>
-      <w:r>
-        <w:rPr>
-          <w:rFonts w:ascii="Times New Roman" w:hAnsi="Times New Roman" w:cs="Times New Roman"/>
-          <w:sz w:val="24"/>
-          <w:szCs w:val="24"/>
-          <w:lang w:val="en-US"/>
-        </w:rPr>
-        <w:t xml:space="preserve"> </w:t>
-      </w:r>
-      <w:proofErr w:type="spellStart"/>
-      <w:r>
-        <w:rPr>
-          <w:rFonts w:ascii="Times New Roman" w:hAnsi="Times New Roman" w:cs="Times New Roman"/>
-          <w:sz w:val="24"/>
-          <w:szCs w:val="24"/>
-          <w:lang w:val="en-US"/>
-        </w:rPr>
-        <w:t>kepada</w:t>
-      </w:r>
-      <w:proofErr w:type="spellEnd"/>
-      <w:r>
-        <w:rPr>
-          <w:rFonts w:ascii="Times New Roman" w:hAnsi="Times New Roman" w:cs="Times New Roman"/>
-          <w:sz w:val="24"/>
-          <w:szCs w:val="24"/>
-          <w:lang w:val="en-US"/>
-        </w:rPr>
-        <w:t xml:space="preserve"> </w:t>
-      </w:r>
-      <w:proofErr w:type="spellStart"/>
-      <w:r>
-        <w:rPr>
-          <w:rFonts w:ascii="Times New Roman" w:hAnsi="Times New Roman" w:cs="Times New Roman"/>
-          <w:sz w:val="24"/>
-          <w:szCs w:val="24"/>
-          <w:lang w:val="en-US"/>
-        </w:rPr>
-        <w:t>suri</w:t>
-      </w:r>
-      <w:proofErr w:type="spellEnd"/>
-      <w:r>
-        <w:rPr>
-          <w:rFonts w:ascii="Times New Roman" w:hAnsi="Times New Roman" w:cs="Times New Roman"/>
-          <w:sz w:val="24"/>
-          <w:szCs w:val="24"/>
-          <w:lang w:val="en-US"/>
-        </w:rPr>
-        <w:t xml:space="preserve"> </w:t>
-      </w:r>
-      <w:proofErr w:type="spellStart"/>
-      <w:r>
-        <w:rPr>
-          <w:rFonts w:ascii="Times New Roman" w:hAnsi="Times New Roman" w:cs="Times New Roman"/>
-          <w:sz w:val="24"/>
-          <w:szCs w:val="24"/>
-          <w:lang w:val="en-US"/>
-        </w:rPr>
-        <w:t>tauladan</w:t>
-      </w:r>
-      <w:proofErr w:type="spellEnd"/>
-      <w:r>
-        <w:rPr>
-          <w:rFonts w:ascii="Times New Roman" w:hAnsi="Times New Roman" w:cs="Times New Roman"/>
-          <w:sz w:val="24"/>
-          <w:szCs w:val="24"/>
-          <w:lang w:val="en-US"/>
-        </w:rPr>
-        <w:t xml:space="preserve"> Nabi Muhammad SAW.</w:t>
-      </w:r>
-    </w:p>
-    <w:p>
-      <w:pPr>
-        <w:spacing w:after="0" w:line="480" w:lineRule="auto"/>
-        <w:rPr>
-          <w:rFonts w:ascii="Times New Roman" w:hAnsi="Times New Roman" w:cs="Times New Roman"/>
-          <w:sz w:val="24"/>
-          <w:szCs w:val="24"/>
-          <w:lang w:val="en-US"/>
-        </w:rPr>
-      </w:pPr>
-    </w:p>
-    <w:p>
-      <w:pPr>
-        <w:spacing w:after="0" w:line="480" w:lineRule="auto"/>
-        <w:rPr>
-          <w:rFonts w:ascii="Times New Roman" w:hAnsi="Times New Roman" w:cs="Times New Roman"/>
-          <w:sz w:val="24"/>
-          <w:szCs w:val="24"/>
-          <w:lang w:val="en-US"/>
-        </w:rPr>
-      </w:pPr>
-      <w:proofErr w:type="spellStart"/>
-      <w:r>
-        <w:rPr>
-          <w:rFonts w:ascii="Times New Roman" w:hAnsi="Times New Roman" w:cs="Times New Roman"/>
-          <w:sz w:val="24"/>
-          <w:szCs w:val="24"/>
-          <w:lang w:val="en-US"/>
-        </w:rPr>
-        <w:t>Selama</w:t>
-      </w:r>
-      <w:proofErr w:type="spellEnd"/>
-      <w:r>
-        <w:rPr>
-          <w:rFonts w:ascii="Times New Roman" w:hAnsi="Times New Roman" w:cs="Times New Roman"/>
-          <w:sz w:val="24"/>
-          <w:szCs w:val="24"/>
-          <w:lang w:val="en-US"/>
-        </w:rPr>
-        <w:t xml:space="preserve"> </w:t>
-      </w:r>
-      <w:proofErr w:type="spellStart"/>
-      <w:r>
-        <w:rPr>
-          <w:rFonts w:ascii="Times New Roman" w:hAnsi="Times New Roman" w:cs="Times New Roman"/>
-          <w:sz w:val="24"/>
-          <w:szCs w:val="24"/>
-          <w:lang w:val="en-US"/>
-        </w:rPr>
-        <w:t>menyusun</w:t>
-      </w:r>
-      <w:proofErr w:type="spellEnd"/>
-      <w:r>
-        <w:rPr>
-          <w:rFonts w:ascii="Times New Roman" w:hAnsi="Times New Roman" w:cs="Times New Roman"/>
-          <w:sz w:val="24"/>
-          <w:szCs w:val="24"/>
-          <w:lang w:val="en-US"/>
-        </w:rPr>
-        <w:t xml:space="preserve"> pr</w:t>
-      </w:r>
-      <w:r>
-        <w:rPr>
-          <w:rFonts w:ascii="Times New Roman" w:hAnsi="Times New Roman" w:cs="Times New Roman"/>
-          <w:sz w:val="24"/>
-          <w:szCs w:val="24"/>
-          <w:lang w:val="en-US"/>
-        </w:rPr>
-        <w:t>o</w:t>
-      </w:r>
-      <w:r>
-        <w:rPr>
-          <w:rFonts w:ascii="Times New Roman" w:hAnsi="Times New Roman" w:cs="Times New Roman"/>
-          <w:sz w:val="24"/>
-          <w:szCs w:val="24"/>
-          <w:lang w:val="en-US"/>
-        </w:rPr>
-        <w:t xml:space="preserve">posal </w:t>
-      </w:r>
-      <w:proofErr w:type="spellStart"/>
-      <w:r>
-        <w:rPr>
-          <w:rFonts w:ascii="Times New Roman" w:hAnsi="Times New Roman" w:cs="Times New Roman"/>
-          <w:sz w:val="24"/>
-          <w:szCs w:val="24"/>
-          <w:lang w:val="en-US"/>
-        </w:rPr>
-        <w:t>ini</w:t>
-      </w:r>
-      <w:proofErr w:type="spellEnd"/>
-      <w:r>
-        <w:rPr>
-          <w:rFonts w:ascii="Times New Roman" w:hAnsi="Times New Roman" w:cs="Times New Roman"/>
-          <w:sz w:val="24"/>
-          <w:szCs w:val="24"/>
-          <w:lang w:val="en-US"/>
-        </w:rPr>
-        <w:t xml:space="preserve">, </w:t>
-      </w:r>
-      <w:proofErr w:type="spellStart"/>
-      <w:r>
-        <w:rPr>
-          <w:rFonts w:ascii="Times New Roman" w:hAnsi="Times New Roman" w:cs="Times New Roman"/>
-          <w:sz w:val="24"/>
-          <w:szCs w:val="24"/>
-          <w:lang w:val="en-US"/>
-        </w:rPr>
-        <w:t>penulis</w:t>
-      </w:r>
-      <w:proofErr w:type="spellEnd"/>
-      <w:r>
-        <w:rPr>
-          <w:rFonts w:ascii="Times New Roman" w:hAnsi="Times New Roman" w:cs="Times New Roman"/>
-          <w:sz w:val="24"/>
-          <w:szCs w:val="24"/>
-          <w:lang w:val="en-US"/>
-        </w:rPr>
-        <w:t xml:space="preserve"> </w:t>
-      </w:r>
-      <w:proofErr w:type="spellStart"/>
-      <w:r>
-        <w:rPr>
-          <w:rFonts w:ascii="Times New Roman" w:hAnsi="Times New Roman" w:cs="Times New Roman"/>
-          <w:sz w:val="24"/>
-          <w:szCs w:val="24"/>
-          <w:lang w:val="en-US"/>
-        </w:rPr>
-        <w:t>telah</w:t>
-      </w:r>
-      <w:proofErr w:type="spellEnd"/>
-      <w:r>
-        <w:rPr>
-          <w:rFonts w:ascii="Times New Roman" w:hAnsi="Times New Roman" w:cs="Times New Roman"/>
-          <w:sz w:val="24"/>
-          <w:szCs w:val="24"/>
-          <w:lang w:val="en-US"/>
-        </w:rPr>
-        <w:t xml:space="preserve"> </w:t>
-      </w:r>
-      <w:proofErr w:type="spellStart"/>
-      <w:r>
-        <w:rPr>
-          <w:rFonts w:ascii="Times New Roman" w:hAnsi="Times New Roman" w:cs="Times New Roman"/>
-          <w:sz w:val="24"/>
-          <w:szCs w:val="24"/>
-          <w:lang w:val="en-US"/>
-        </w:rPr>
-        <w:t>banyak</w:t>
-      </w:r>
-      <w:proofErr w:type="spellEnd"/>
-      <w:r>
-        <w:rPr>
-          <w:rFonts w:ascii="Times New Roman" w:hAnsi="Times New Roman" w:cs="Times New Roman"/>
-          <w:sz w:val="24"/>
-          <w:szCs w:val="24"/>
-          <w:lang w:val="en-US"/>
-        </w:rPr>
-        <w:t xml:space="preserve"> </w:t>
-      </w:r>
-      <w:proofErr w:type="spellStart"/>
-      <w:r>
-        <w:rPr>
-          <w:rFonts w:ascii="Times New Roman" w:hAnsi="Times New Roman" w:cs="Times New Roman"/>
-          <w:sz w:val="24"/>
-          <w:szCs w:val="24"/>
-          <w:lang w:val="en-US"/>
-        </w:rPr>
-        <w:t>menerima</w:t>
-      </w:r>
-      <w:proofErr w:type="spellEnd"/>
-      <w:r>
-        <w:rPr>
-          <w:rFonts w:ascii="Times New Roman" w:hAnsi="Times New Roman" w:cs="Times New Roman"/>
-          <w:sz w:val="24"/>
-          <w:szCs w:val="24"/>
-          <w:lang w:val="en-US"/>
-        </w:rPr>
-        <w:t xml:space="preserve"> </w:t>
-      </w:r>
-      <w:proofErr w:type="spellStart"/>
-      <w:r>
-        <w:rPr>
-          <w:rFonts w:ascii="Times New Roman" w:hAnsi="Times New Roman" w:cs="Times New Roman"/>
-          <w:sz w:val="24"/>
-          <w:szCs w:val="24"/>
-          <w:lang w:val="en-US"/>
-        </w:rPr>
-        <w:t>bimbingan</w:t>
-      </w:r>
-      <w:proofErr w:type="spellEnd"/>
-      <w:r>
-        <w:rPr>
-          <w:rFonts w:ascii="Times New Roman" w:hAnsi="Times New Roman" w:cs="Times New Roman"/>
-          <w:sz w:val="24"/>
-          <w:szCs w:val="24"/>
-          <w:lang w:val="en-US"/>
-        </w:rPr>
-        <w:t xml:space="preserve">, </w:t>
-      </w:r>
-      <w:proofErr w:type="spellStart"/>
-      <w:r>
-        <w:rPr>
-          <w:rFonts w:ascii="Times New Roman" w:hAnsi="Times New Roman" w:cs="Times New Roman"/>
-          <w:sz w:val="24"/>
-          <w:szCs w:val="24"/>
-          <w:lang w:val="en-US"/>
-        </w:rPr>
-        <w:t>pengarahan</w:t>
-      </w:r>
-      <w:proofErr w:type="spellEnd"/>
-      <w:r>
-        <w:rPr>
-          <w:rFonts w:ascii="Times New Roman" w:hAnsi="Times New Roman" w:cs="Times New Roman"/>
-          <w:sz w:val="24"/>
-          <w:szCs w:val="24"/>
-          <w:lang w:val="en-US"/>
-        </w:rPr>
-        <w:t xml:space="preserve">, </w:t>
-      </w:r>
-      <w:proofErr w:type="spellStart"/>
-      <w:r>
-        <w:rPr>
-          <w:rFonts w:ascii="Times New Roman" w:hAnsi="Times New Roman" w:cs="Times New Roman"/>
-          <w:sz w:val="24"/>
-          <w:szCs w:val="24"/>
-          <w:lang w:val="en-US"/>
-        </w:rPr>
-        <w:t>petunjuk</w:t>
-      </w:r>
-      <w:proofErr w:type="spellEnd"/>
-      <w:r>
-        <w:rPr>
-          <w:rFonts w:ascii="Times New Roman" w:hAnsi="Times New Roman" w:cs="Times New Roman"/>
-          <w:sz w:val="24"/>
-          <w:szCs w:val="24"/>
-          <w:lang w:val="en-US"/>
-        </w:rPr>
-        <w:t xml:space="preserve"> dan saran, </w:t>
-      </w:r>
-      <w:proofErr w:type="spellStart"/>
-      <w:r>
-        <w:rPr>
-          <w:rFonts w:ascii="Times New Roman" w:hAnsi="Times New Roman" w:cs="Times New Roman"/>
-          <w:sz w:val="24"/>
-          <w:szCs w:val="24"/>
-          <w:lang w:val="en-US"/>
-        </w:rPr>
-        <w:t>serta</w:t>
-      </w:r>
-      <w:proofErr w:type="spellEnd"/>
-      <w:r>
-        <w:rPr>
-          <w:rFonts w:ascii="Times New Roman" w:hAnsi="Times New Roman" w:cs="Times New Roman"/>
-          <w:sz w:val="24"/>
-          <w:szCs w:val="24"/>
-          <w:lang w:val="en-US"/>
-        </w:rPr>
-        <w:t xml:space="preserve"> </w:t>
-      </w:r>
-      <w:proofErr w:type="spellStart"/>
-      <w:r>
-        <w:rPr>
-          <w:rFonts w:ascii="Times New Roman" w:hAnsi="Times New Roman" w:cs="Times New Roman"/>
-          <w:sz w:val="24"/>
-          <w:szCs w:val="24"/>
-          <w:lang w:val="en-US"/>
-        </w:rPr>
-        <w:t>fasilitas</w:t>
-      </w:r>
-      <w:proofErr w:type="spellEnd"/>
-      <w:r>
-        <w:rPr>
-          <w:rFonts w:ascii="Times New Roman" w:hAnsi="Times New Roman" w:cs="Times New Roman"/>
-          <w:sz w:val="24"/>
-          <w:szCs w:val="24"/>
-          <w:lang w:val="en-US"/>
-        </w:rPr>
-        <w:t xml:space="preserve"> yang </w:t>
-      </w:r>
-      <w:proofErr w:type="spellStart"/>
-      <w:r>
-        <w:rPr>
-          <w:rFonts w:ascii="Times New Roman" w:hAnsi="Times New Roman" w:cs="Times New Roman"/>
-          <w:sz w:val="24"/>
-          <w:szCs w:val="24"/>
-          <w:lang w:val="en-US"/>
-        </w:rPr>
-        <w:t>membantu</w:t>
-      </w:r>
-      <w:proofErr w:type="spellEnd"/>
-      <w:r>
-        <w:rPr>
-          <w:rFonts w:ascii="Times New Roman" w:hAnsi="Times New Roman" w:cs="Times New Roman"/>
-          <w:sz w:val="24"/>
-          <w:szCs w:val="24"/>
-          <w:lang w:val="en-US"/>
-        </w:rPr>
-        <w:t xml:space="preserve"> </w:t>
-      </w:r>
-      <w:proofErr w:type="spellStart"/>
-      <w:r>
-        <w:rPr>
-          <w:rFonts w:ascii="Times New Roman" w:hAnsi="Times New Roman" w:cs="Times New Roman"/>
-          <w:sz w:val="24"/>
-          <w:szCs w:val="24"/>
-          <w:lang w:val="en-US"/>
-        </w:rPr>
-        <w:t>hingga</w:t>
-      </w:r>
-      <w:proofErr w:type="spellEnd"/>
-      <w:r>
-        <w:rPr>
-          <w:rFonts w:ascii="Times New Roman" w:hAnsi="Times New Roman" w:cs="Times New Roman"/>
-          <w:sz w:val="24"/>
-          <w:szCs w:val="24"/>
-          <w:lang w:val="en-US"/>
-        </w:rPr>
-        <w:t xml:space="preserve"> </w:t>
-      </w:r>
-      <w:proofErr w:type="spellStart"/>
-      <w:r>
-        <w:rPr>
-          <w:rFonts w:ascii="Times New Roman" w:hAnsi="Times New Roman" w:cs="Times New Roman"/>
-          <w:sz w:val="24"/>
-          <w:szCs w:val="24"/>
-          <w:lang w:val="en-US"/>
-        </w:rPr>
-        <w:t>akhir</w:t>
-      </w:r>
-      <w:proofErr w:type="spellEnd"/>
-      <w:r>
-        <w:rPr>
-          <w:rFonts w:ascii="Times New Roman" w:hAnsi="Times New Roman" w:cs="Times New Roman"/>
-          <w:sz w:val="24"/>
-          <w:szCs w:val="24"/>
-          <w:lang w:val="en-US"/>
-        </w:rPr>
-        <w:t xml:space="preserve"> </w:t>
-      </w:r>
-      <w:proofErr w:type="spellStart"/>
-      <w:r>
-        <w:rPr>
-          <w:rFonts w:ascii="Times New Roman" w:hAnsi="Times New Roman" w:cs="Times New Roman"/>
-          <w:sz w:val="24"/>
-          <w:szCs w:val="24"/>
-          <w:lang w:val="en-US"/>
-        </w:rPr>
-        <w:t>dari</w:t>
-      </w:r>
-      <w:proofErr w:type="spellEnd"/>
-      <w:r>
-        <w:rPr>
-          <w:rFonts w:ascii="Times New Roman" w:hAnsi="Times New Roman" w:cs="Times New Roman"/>
-          <w:sz w:val="24"/>
-          <w:szCs w:val="24"/>
-          <w:lang w:val="en-US"/>
-        </w:rPr>
-        <w:t xml:space="preserve"> </w:t>
-      </w:r>
-      <w:proofErr w:type="spellStart"/>
-      <w:r>
-        <w:rPr>
-          <w:rFonts w:ascii="Times New Roman" w:hAnsi="Times New Roman" w:cs="Times New Roman"/>
-          <w:sz w:val="24"/>
-          <w:szCs w:val="24"/>
-          <w:lang w:val="en-US"/>
-        </w:rPr>
-        <w:t>penulisan</w:t>
-      </w:r>
-      <w:proofErr w:type="spellEnd"/>
-      <w:r>
-        <w:rPr>
-          <w:rFonts w:ascii="Times New Roman" w:hAnsi="Times New Roman" w:cs="Times New Roman"/>
-          <w:sz w:val="24"/>
-          <w:szCs w:val="24"/>
-          <w:lang w:val="en-US"/>
-        </w:rPr>
-        <w:t xml:space="preserve"> proposal</w:t>
-      </w:r>
-      <w:r>
-        <w:rPr>
-          <w:rFonts w:ascii="Times New Roman" w:hAnsi="Times New Roman" w:cs="Times New Roman"/>
-          <w:sz w:val="24"/>
-          <w:szCs w:val="24"/>
-          <w:lang w:val="en-US"/>
-        </w:rPr>
-        <w:t xml:space="preserve"> </w:t>
-      </w:r>
-      <w:proofErr w:type="spellStart"/>
-      <w:r>
-        <w:rPr>
-          <w:rFonts w:ascii="Times New Roman" w:hAnsi="Times New Roman" w:cs="Times New Roman"/>
-          <w:sz w:val="24"/>
-          <w:szCs w:val="24"/>
-          <w:lang w:val="en-US"/>
-        </w:rPr>
-        <w:t>ini</w:t>
-      </w:r>
-      <w:proofErr w:type="spellEnd"/>
-      <w:r>
-        <w:rPr>
-          <w:rFonts w:ascii="Times New Roman" w:hAnsi="Times New Roman" w:cs="Times New Roman"/>
-          <w:sz w:val="24"/>
-          <w:szCs w:val="24"/>
-          <w:lang w:val="en-US"/>
-        </w:rPr>
-        <w:t xml:space="preserve">. </w:t>
-      </w:r>
-      <w:proofErr w:type="spellStart"/>
-      <w:r>
-        <w:rPr>
-          <w:rFonts w:ascii="Times New Roman" w:hAnsi="Times New Roman" w:cs="Times New Roman"/>
-          <w:sz w:val="24"/>
-          <w:szCs w:val="24"/>
-          <w:lang w:val="en-US"/>
-        </w:rPr>
-        <w:t>Untuk</w:t>
-      </w:r>
-      <w:proofErr w:type="spellEnd"/>
-      <w:r>
-        <w:rPr>
-          <w:rFonts w:ascii="Times New Roman" w:hAnsi="Times New Roman" w:cs="Times New Roman"/>
-          <w:sz w:val="24"/>
-          <w:szCs w:val="24"/>
-          <w:lang w:val="en-US"/>
-        </w:rPr>
-        <w:t xml:space="preserve"> </w:t>
-      </w:r>
-      <w:proofErr w:type="spellStart"/>
-      <w:r>
-        <w:rPr>
-          <w:rFonts w:ascii="Times New Roman" w:hAnsi="Times New Roman" w:cs="Times New Roman"/>
-          <w:sz w:val="24"/>
-          <w:szCs w:val="24"/>
-          <w:lang w:val="en-US"/>
-        </w:rPr>
-        <w:t>itu</w:t>
-      </w:r>
-      <w:proofErr w:type="spellEnd"/>
-      <w:r>
-        <w:rPr>
-          <w:rFonts w:ascii="Times New Roman" w:hAnsi="Times New Roman" w:cs="Times New Roman"/>
-          <w:sz w:val="24"/>
-          <w:szCs w:val="24"/>
-          <w:lang w:val="en-US"/>
-        </w:rPr>
-        <w:t xml:space="preserve"> </w:t>
-      </w:r>
-      <w:proofErr w:type="spellStart"/>
-      <w:r>
-        <w:rPr>
-          <w:rFonts w:ascii="Times New Roman" w:hAnsi="Times New Roman" w:cs="Times New Roman"/>
-          <w:sz w:val="24"/>
-          <w:szCs w:val="24"/>
-          <w:lang w:val="en-US"/>
-        </w:rPr>
-        <w:t>penulis</w:t>
-      </w:r>
-      <w:proofErr w:type="spellEnd"/>
-      <w:r>
-        <w:rPr>
-          <w:rFonts w:ascii="Times New Roman" w:hAnsi="Times New Roman" w:cs="Times New Roman"/>
-          <w:sz w:val="24"/>
-          <w:szCs w:val="24"/>
-          <w:lang w:val="en-US"/>
-        </w:rPr>
-        <w:t xml:space="preserve"> </w:t>
-      </w:r>
-      <w:proofErr w:type="spellStart"/>
-      <w:r>
-        <w:rPr>
-          <w:rFonts w:ascii="Times New Roman" w:hAnsi="Times New Roman" w:cs="Times New Roman"/>
-          <w:sz w:val="24"/>
-          <w:szCs w:val="24"/>
-          <w:lang w:val="en-US"/>
-        </w:rPr>
-        <w:t>menyampaikan</w:t>
-      </w:r>
-      <w:proofErr w:type="spellEnd"/>
-      <w:r>
-        <w:rPr>
-          <w:rFonts w:ascii="Times New Roman" w:hAnsi="Times New Roman" w:cs="Times New Roman"/>
-          <w:sz w:val="24"/>
-          <w:szCs w:val="24"/>
-          <w:lang w:val="en-US"/>
-        </w:rPr>
-        <w:t xml:space="preserve"> </w:t>
-      </w:r>
-      <w:proofErr w:type="spellStart"/>
-      <w:r>
-        <w:rPr>
-          <w:rFonts w:ascii="Times New Roman" w:hAnsi="Times New Roman" w:cs="Times New Roman"/>
-          <w:sz w:val="24"/>
-          <w:szCs w:val="24"/>
-          <w:lang w:val="en-US"/>
-        </w:rPr>
-        <w:t>ucapan</w:t>
-      </w:r>
-      <w:proofErr w:type="spellEnd"/>
-      <w:r>
-        <w:rPr>
-          <w:rFonts w:ascii="Times New Roman" w:hAnsi="Times New Roman" w:cs="Times New Roman"/>
-          <w:sz w:val="24"/>
-          <w:szCs w:val="24"/>
-          <w:lang w:val="en-US"/>
-        </w:rPr>
-        <w:t xml:space="preserve"> </w:t>
-      </w:r>
-      <w:proofErr w:type="spellStart"/>
-      <w:r>
-        <w:rPr>
-          <w:rFonts w:ascii="Times New Roman" w:hAnsi="Times New Roman" w:cs="Times New Roman"/>
-          <w:sz w:val="24"/>
-          <w:szCs w:val="24"/>
-          <w:lang w:val="en-US"/>
-        </w:rPr>
-        <w:t>terima</w:t>
-      </w:r>
-      <w:proofErr w:type="spellEnd"/>
-      <w:r>
-        <w:rPr>
-          <w:rFonts w:ascii="Times New Roman" w:hAnsi="Times New Roman" w:cs="Times New Roman"/>
-          <w:sz w:val="24"/>
-          <w:szCs w:val="24"/>
-          <w:lang w:val="en-US"/>
-        </w:rPr>
-        <w:t xml:space="preserve"> </w:t>
-      </w:r>
-      <w:proofErr w:type="spellStart"/>
-      <w:r>
-        <w:rPr>
-          <w:rFonts w:ascii="Times New Roman" w:hAnsi="Times New Roman" w:cs="Times New Roman"/>
-          <w:sz w:val="24"/>
-          <w:szCs w:val="24"/>
-          <w:lang w:val="en-US"/>
-        </w:rPr>
-        <w:t>kasih</w:t>
-      </w:r>
-      <w:proofErr w:type="spellEnd"/>
-      <w:r>
-        <w:rPr>
-          <w:rFonts w:ascii="Times New Roman" w:hAnsi="Times New Roman" w:cs="Times New Roman"/>
-          <w:sz w:val="24"/>
-          <w:szCs w:val="24"/>
-          <w:lang w:val="en-US"/>
-        </w:rPr>
-        <w:t xml:space="preserve"> yang </w:t>
-      </w:r>
-      <w:proofErr w:type="spellStart"/>
-      <w:r>
-        <w:rPr>
-          <w:rFonts w:ascii="Times New Roman" w:hAnsi="Times New Roman" w:cs="Times New Roman"/>
-          <w:sz w:val="24"/>
-          <w:szCs w:val="24"/>
-          <w:lang w:val="en-US"/>
-        </w:rPr>
-        <w:t>sebesar-besarnya</w:t>
-      </w:r>
-      <w:proofErr w:type="spellEnd"/>
-      <w:r>
-        <w:rPr>
-          <w:rFonts w:ascii="Times New Roman" w:hAnsi="Times New Roman" w:cs="Times New Roman"/>
-          <w:sz w:val="24"/>
-          <w:szCs w:val="24"/>
-          <w:lang w:val="en-US"/>
-        </w:rPr>
-        <w:t xml:space="preserve"> </w:t>
-      </w:r>
-      <w:proofErr w:type="spellStart"/>
-      <w:r>
-        <w:rPr>
-          <w:rFonts w:ascii="Times New Roman" w:hAnsi="Times New Roman" w:cs="Times New Roman"/>
-          <w:sz w:val="24"/>
-          <w:szCs w:val="24"/>
-          <w:lang w:val="en-US"/>
-        </w:rPr>
-        <w:t>kepada</w:t>
-      </w:r>
-      <w:proofErr w:type="spellEnd"/>
-      <w:r>
-        <w:rPr>
-          <w:rFonts w:ascii="Times New Roman" w:hAnsi="Times New Roman" w:cs="Times New Roman"/>
-          <w:sz w:val="24"/>
-          <w:szCs w:val="24"/>
-          <w:lang w:val="en-US"/>
-        </w:rPr>
-        <w:t xml:space="preserve"> yang </w:t>
-      </w:r>
-      <w:proofErr w:type="spellStart"/>
-      <w:proofErr w:type="gramStart"/>
-      <w:r>
-        <w:rPr>
-          <w:rFonts w:ascii="Times New Roman" w:hAnsi="Times New Roman" w:cs="Times New Roman"/>
-          <w:sz w:val="24"/>
-          <w:szCs w:val="24"/>
-          <w:lang w:val="en-US"/>
-        </w:rPr>
-        <w:t>terhormat</w:t>
-      </w:r>
-      <w:proofErr w:type="spellEnd"/>
-      <w:r>
-        <w:rPr>
-          <w:rFonts w:ascii="Times New Roman" w:hAnsi="Times New Roman" w:cs="Times New Roman"/>
-          <w:sz w:val="24"/>
-          <w:szCs w:val="24"/>
-          <w:lang w:val="en-US"/>
-        </w:rPr>
-        <w:t xml:space="preserve"> </w:t>
-      </w:r>
       <w:r>
         <w:rPr>
           <w:rFonts w:ascii="Times New Roman" w:hAnsi="Times New Roman" w:cs="Times New Roman"/>
@@ -2497,7 +1025,6 @@
         </w:rPr>
         <w:t>:</w:t>
       </w:r>
-      <w:proofErr w:type="gramEnd"/>
     </w:p>
     <w:p>
       <w:pPr>
@@ -2514,105 +1041,14 @@
           <w:lang w:val="en-US"/>
         </w:rPr>
       </w:pPr>
-      <w:proofErr w:type="spellStart"/>
-      <w:r>
-        <w:rPr>
-          <w:rFonts w:ascii="Times New Roman" w:hAnsi="Times New Roman" w:cs="Times New Roman"/>
-          <w:sz w:val="24"/>
-          <w:szCs w:val="24"/>
-          <w:lang w:val="en-US"/>
-        </w:rPr>
-        <w:t>Rektor</w:t>
-      </w:r>
-      <w:proofErr w:type="spellEnd"/>
-      <w:r>
-        <w:rPr>
-          <w:rFonts w:ascii="Times New Roman" w:hAnsi="Times New Roman" w:cs="Times New Roman"/>
-          <w:sz w:val="24"/>
-          <w:szCs w:val="24"/>
-          <w:lang w:val="en-US"/>
-        </w:rPr>
-        <w:t xml:space="preserve">, Dekan, dan </w:t>
-      </w:r>
-      <w:proofErr w:type="spellStart"/>
-      <w:r>
-        <w:rPr>
-          <w:rFonts w:ascii="Times New Roman" w:hAnsi="Times New Roman" w:cs="Times New Roman"/>
-          <w:sz w:val="24"/>
-          <w:szCs w:val="24"/>
-          <w:lang w:val="en-US"/>
-        </w:rPr>
-        <w:t>Ketua</w:t>
-      </w:r>
-      <w:proofErr w:type="spellEnd"/>
-      <w:r>
-        <w:rPr>
-          <w:rFonts w:ascii="Times New Roman" w:hAnsi="Times New Roman" w:cs="Times New Roman"/>
-          <w:sz w:val="24"/>
-          <w:szCs w:val="24"/>
-          <w:lang w:val="en-US"/>
-        </w:rPr>
-        <w:t xml:space="preserve"> Program Studi </w:t>
-      </w:r>
-      <w:proofErr w:type="spellStart"/>
-      <w:r>
-        <w:rPr>
-          <w:rFonts w:ascii="Times New Roman" w:hAnsi="Times New Roman" w:cs="Times New Roman"/>
-          <w:sz w:val="24"/>
-          <w:szCs w:val="24"/>
-          <w:lang w:val="en-US"/>
-        </w:rPr>
-        <w:t>Sistem</w:t>
-      </w:r>
-      <w:proofErr w:type="spellEnd"/>
-      <w:r>
-        <w:rPr>
-          <w:rFonts w:ascii="Times New Roman" w:hAnsi="Times New Roman" w:cs="Times New Roman"/>
-          <w:sz w:val="24"/>
-          <w:szCs w:val="24"/>
-          <w:lang w:val="en-US"/>
-        </w:rPr>
-        <w:t xml:space="preserve"> </w:t>
-      </w:r>
-      <w:proofErr w:type="spellStart"/>
-      <w:r>
-        <w:rPr>
-          <w:rFonts w:ascii="Times New Roman" w:hAnsi="Times New Roman" w:cs="Times New Roman"/>
-          <w:sz w:val="24"/>
-          <w:szCs w:val="24"/>
-          <w:lang w:val="en-US"/>
-        </w:rPr>
-        <w:t>Informasi</w:t>
-      </w:r>
-      <w:proofErr w:type="spellEnd"/>
-      <w:r>
-        <w:rPr>
-          <w:rFonts w:ascii="Times New Roman" w:hAnsi="Times New Roman" w:cs="Times New Roman"/>
-          <w:sz w:val="24"/>
-          <w:szCs w:val="24"/>
-          <w:lang w:val="en-US"/>
-        </w:rPr>
-        <w:t xml:space="preserve"> Universitas Bina Sarana </w:t>
-      </w:r>
-      <w:proofErr w:type="spellStart"/>
-      <w:r>
-        <w:rPr>
-          <w:rFonts w:ascii="Times New Roman" w:hAnsi="Times New Roman" w:cs="Times New Roman"/>
-          <w:sz w:val="24"/>
-          <w:szCs w:val="24"/>
-          <w:lang w:val="en-US"/>
-        </w:rPr>
-        <w:t>Informatika</w:t>
-      </w:r>
-      <w:proofErr w:type="spellEnd"/>
-      <w:r>
-        <w:rPr>
-          <w:rFonts w:ascii="Times New Roman" w:hAnsi="Times New Roman" w:cs="Times New Roman"/>
-          <w:sz w:val="24"/>
-          <w:szCs w:val="24"/>
-          <w:lang w:val="en-US"/>
-        </w:rPr>
-        <w:t>.</w:t>
+      <w:r>
+        <w:rPr>
+          <w:rFonts w:ascii="Times New Roman" w:hAnsi="Times New Roman" w:cs="Times New Roman"/>
+          <w:sz w:val="24"/>
+          <w:szCs w:val="24"/>
+          <w:lang w:val="en-US"/>
+        </w:rPr>
+        <w:t>Rektor, Dekan, dan Ketua Program Studi Sistem Informasi Universitas Bina Sarana Informatika.</w:t>
       </w:r>
     </w:p>
     <w:p>
@@ -2637,39 +1073,8 @@
           <w:szCs w:val="24"/>
           <w:lang w:val="en-US"/>
         </w:rPr>
-        <w:t xml:space="preserve">Ibu </w:t>
-      </w:r>
-      <w:proofErr w:type="spellStart"/>
-      <w:r>
-        <w:rPr>
-          <w:rFonts w:ascii="Times New Roman" w:hAnsi="Times New Roman" w:cs="Times New Roman"/>
-          <w:sz w:val="24"/>
-          <w:szCs w:val="24"/>
-          <w:lang w:val="en-US"/>
-        </w:rPr>
-        <w:t>Syifa</w:t>
-      </w:r>
-      <w:proofErr w:type="spellEnd"/>
-      <w:r>
-        <w:rPr>
-          <w:rFonts w:ascii="Times New Roman" w:hAnsi="Times New Roman" w:cs="Times New Roman"/>
-          <w:sz w:val="24"/>
-          <w:szCs w:val="24"/>
-          <w:lang w:val="en-US"/>
-        </w:rPr>
-        <w:t xml:space="preserve"> Nur </w:t>
-      </w:r>
-      <w:proofErr w:type="spellStart"/>
-      <w:r>
-        <w:rPr>
-          <w:rFonts w:ascii="Times New Roman" w:hAnsi="Times New Roman" w:cs="Times New Roman"/>
-          <w:sz w:val="24"/>
-          <w:szCs w:val="24"/>
-          <w:lang w:val="en-US"/>
-        </w:rPr>
-        <w:t>Rakhmah</w:t>
-      </w:r>
-      <w:proofErr w:type="spellEnd"/>
+        <w:t>Ibu Syifa Nur Rakhmah</w:t>
+      </w:r>
       <w:r>
         <w:rPr>
           <w:rFonts w:ascii="Times New Roman" w:hAnsi="Times New Roman" w:cs="Times New Roman"/>
@@ -2686,176 +1091,25 @@
           <w:szCs w:val="24"/>
           <w:lang w:val="en-US"/>
         </w:rPr>
+        <w:t xml:space="preserve"> selaku dosen pengampu mata kuliah Audit Sistem Informasi</w:t>
+      </w:r>
+      <w:r>
+        <w:rPr>
+          <w:rFonts w:ascii="Times New Roman" w:hAnsi="Times New Roman" w:cs="Times New Roman"/>
+          <w:sz w:val="24"/>
+          <w:szCs w:val="24"/>
+          <w:lang w:val="en-US"/>
+        </w:rPr>
         <w:t xml:space="preserve"> </w:t>
       </w:r>
-      <w:proofErr w:type="spellStart"/>
-      <w:r>
-        <w:rPr>
-          <w:rFonts w:ascii="Times New Roman" w:hAnsi="Times New Roman" w:cs="Times New Roman"/>
-          <w:sz w:val="24"/>
-          <w:szCs w:val="24"/>
-          <w:lang w:val="en-US"/>
-        </w:rPr>
-        <w:t>selaku</w:t>
-      </w:r>
-      <w:proofErr w:type="spellEnd"/>
-      <w:r>
-        <w:rPr>
-          <w:rFonts w:ascii="Times New Roman" w:hAnsi="Times New Roman" w:cs="Times New Roman"/>
-          <w:sz w:val="24"/>
-          <w:szCs w:val="24"/>
-          <w:lang w:val="en-US"/>
-        </w:rPr>
-        <w:t xml:space="preserve"> </w:t>
-      </w:r>
-      <w:proofErr w:type="spellStart"/>
-      <w:r>
-        <w:rPr>
-          <w:rFonts w:ascii="Times New Roman" w:hAnsi="Times New Roman" w:cs="Times New Roman"/>
-          <w:sz w:val="24"/>
-          <w:szCs w:val="24"/>
-          <w:lang w:val="en-US"/>
-        </w:rPr>
-        <w:t>dosen</w:t>
-      </w:r>
-      <w:proofErr w:type="spellEnd"/>
-      <w:r>
-        <w:rPr>
-          <w:rFonts w:ascii="Times New Roman" w:hAnsi="Times New Roman" w:cs="Times New Roman"/>
-          <w:sz w:val="24"/>
-          <w:szCs w:val="24"/>
-          <w:lang w:val="en-US"/>
-        </w:rPr>
-        <w:t xml:space="preserve"> </w:t>
-      </w:r>
-      <w:proofErr w:type="spellStart"/>
-      <w:r>
-        <w:rPr>
-          <w:rFonts w:ascii="Times New Roman" w:hAnsi="Times New Roman" w:cs="Times New Roman"/>
-          <w:sz w:val="24"/>
-          <w:szCs w:val="24"/>
-          <w:lang w:val="en-US"/>
-        </w:rPr>
-        <w:t>pengampu</w:t>
-      </w:r>
-      <w:proofErr w:type="spellEnd"/>
-      <w:r>
-        <w:rPr>
-          <w:rFonts w:ascii="Times New Roman" w:hAnsi="Times New Roman" w:cs="Times New Roman"/>
-          <w:sz w:val="24"/>
-          <w:szCs w:val="24"/>
-          <w:lang w:val="en-US"/>
-        </w:rPr>
-        <w:t xml:space="preserve"> </w:t>
-      </w:r>
-      <w:proofErr w:type="spellStart"/>
-      <w:r>
-        <w:rPr>
-          <w:rFonts w:ascii="Times New Roman" w:hAnsi="Times New Roman" w:cs="Times New Roman"/>
-          <w:sz w:val="24"/>
-          <w:szCs w:val="24"/>
-          <w:lang w:val="en-US"/>
-        </w:rPr>
-        <w:t>mata</w:t>
-      </w:r>
-      <w:proofErr w:type="spellEnd"/>
-      <w:r>
-        <w:rPr>
-          <w:rFonts w:ascii="Times New Roman" w:hAnsi="Times New Roman" w:cs="Times New Roman"/>
-          <w:sz w:val="24"/>
-          <w:szCs w:val="24"/>
-          <w:lang w:val="en-US"/>
-        </w:rPr>
-        <w:t xml:space="preserve"> </w:t>
-      </w:r>
-      <w:proofErr w:type="spellStart"/>
-      <w:r>
-        <w:rPr>
-          <w:rFonts w:ascii="Times New Roman" w:hAnsi="Times New Roman" w:cs="Times New Roman"/>
-          <w:sz w:val="24"/>
-          <w:szCs w:val="24"/>
-          <w:lang w:val="en-US"/>
-        </w:rPr>
-        <w:t>kuliah</w:t>
-      </w:r>
-      <w:proofErr w:type="spellEnd"/>
-      <w:r>
-        <w:rPr>
-          <w:rFonts w:ascii="Times New Roman" w:hAnsi="Times New Roman" w:cs="Times New Roman"/>
-          <w:sz w:val="24"/>
-          <w:szCs w:val="24"/>
-          <w:lang w:val="en-US"/>
-        </w:rPr>
-        <w:t xml:space="preserve"> Audit </w:t>
-      </w:r>
-      <w:proofErr w:type="spellStart"/>
-      <w:r>
-        <w:rPr>
-          <w:rFonts w:ascii="Times New Roman" w:hAnsi="Times New Roman" w:cs="Times New Roman"/>
-          <w:sz w:val="24"/>
-          <w:szCs w:val="24"/>
-          <w:lang w:val="en-US"/>
-        </w:rPr>
-        <w:t>Sistem</w:t>
-      </w:r>
-      <w:proofErr w:type="spellEnd"/>
-      <w:r>
-        <w:rPr>
-          <w:rFonts w:ascii="Times New Roman" w:hAnsi="Times New Roman" w:cs="Times New Roman"/>
-          <w:sz w:val="24"/>
-          <w:szCs w:val="24"/>
-          <w:lang w:val="en-US"/>
-        </w:rPr>
-        <w:t xml:space="preserve"> </w:t>
-      </w:r>
-      <w:proofErr w:type="spellStart"/>
-      <w:r>
-        <w:rPr>
-          <w:rFonts w:ascii="Times New Roman" w:hAnsi="Times New Roman" w:cs="Times New Roman"/>
-          <w:sz w:val="24"/>
-          <w:szCs w:val="24"/>
-          <w:lang w:val="en-US"/>
-        </w:rPr>
-        <w:t>Informasi</w:t>
-      </w:r>
-      <w:proofErr w:type="spellEnd"/>
-      <w:r>
-        <w:rPr>
-          <w:rFonts w:ascii="Times New Roman" w:hAnsi="Times New Roman" w:cs="Times New Roman"/>
-          <w:sz w:val="24"/>
-          <w:szCs w:val="24"/>
-          <w:lang w:val="en-US"/>
-        </w:rPr>
-        <w:t xml:space="preserve"> </w:t>
-      </w:r>
-      <w:r>
-        <w:rPr>
-          <w:rFonts w:ascii="Times New Roman" w:hAnsi="Times New Roman" w:cs="Times New Roman"/>
-          <w:sz w:val="24"/>
-          <w:szCs w:val="24"/>
-          <w:lang w:val="en-US"/>
-        </w:rPr>
-        <w:t xml:space="preserve">Universitas Bina Sarana </w:t>
-      </w:r>
-      <w:proofErr w:type="spellStart"/>
-      <w:r>
-        <w:rPr>
-          <w:rFonts w:ascii="Times New Roman" w:hAnsi="Times New Roman" w:cs="Times New Roman"/>
-          <w:sz w:val="24"/>
-          <w:szCs w:val="24"/>
-          <w:lang w:val="en-US"/>
-        </w:rPr>
-        <w:t>Informatika</w:t>
-      </w:r>
-      <w:proofErr w:type="spellEnd"/>
-      <w:r>
-        <w:rPr>
-          <w:rFonts w:ascii="Times New Roman" w:hAnsi="Times New Roman" w:cs="Times New Roman"/>
-          <w:sz w:val="24"/>
-          <w:szCs w:val="24"/>
-          <w:lang w:val="en-US"/>
-        </w:rPr>
-        <w:t>.</w:t>
+      <w:r>
+        <w:rPr>
+          <w:rFonts w:ascii="Times New Roman" w:hAnsi="Times New Roman" w:cs="Times New Roman"/>
+          <w:sz w:val="24"/>
+          <w:szCs w:val="24"/>
+          <w:lang w:val="en-US"/>
+        </w:rPr>
+        <w:t>Universitas Bina Sarana Informatika.</w:t>
       </w:r>
     </w:p>
     <w:p>
@@ -2880,127 +1134,7 @@
           <w:szCs w:val="24"/>
           <w:lang w:val="en-US"/>
         </w:rPr>
-        <w:t xml:space="preserve">Orang </w:t>
-      </w:r>
-      <w:proofErr w:type="spellStart"/>
-      <w:r>
-        <w:rPr>
-          <w:rFonts w:ascii="Times New Roman" w:hAnsi="Times New Roman" w:cs="Times New Roman"/>
-          <w:sz w:val="24"/>
-          <w:szCs w:val="24"/>
-          <w:lang w:val="en-US"/>
-        </w:rPr>
-        <w:t>tua</w:t>
-      </w:r>
-      <w:proofErr w:type="spellEnd"/>
-      <w:r>
-        <w:rPr>
-          <w:rFonts w:ascii="Times New Roman" w:hAnsi="Times New Roman" w:cs="Times New Roman"/>
-          <w:sz w:val="24"/>
-          <w:szCs w:val="24"/>
-          <w:lang w:val="en-US"/>
-        </w:rPr>
-        <w:t xml:space="preserve">, </w:t>
-      </w:r>
-      <w:proofErr w:type="spellStart"/>
-      <w:r>
-        <w:rPr>
-          <w:rFonts w:ascii="Times New Roman" w:hAnsi="Times New Roman" w:cs="Times New Roman"/>
-          <w:sz w:val="24"/>
-          <w:szCs w:val="24"/>
-          <w:lang w:val="en-US"/>
-        </w:rPr>
-        <w:t>keluarga</w:t>
-      </w:r>
-      <w:proofErr w:type="spellEnd"/>
-      <w:r>
-        <w:rPr>
-          <w:rFonts w:ascii="Times New Roman" w:hAnsi="Times New Roman" w:cs="Times New Roman"/>
-          <w:sz w:val="24"/>
-          <w:szCs w:val="24"/>
-          <w:lang w:val="en-US"/>
-        </w:rPr>
-        <w:t xml:space="preserve">, dan </w:t>
-      </w:r>
-      <w:proofErr w:type="spellStart"/>
-      <w:r>
-        <w:rPr>
-          <w:rFonts w:ascii="Times New Roman" w:hAnsi="Times New Roman" w:cs="Times New Roman"/>
-          <w:sz w:val="24"/>
-          <w:szCs w:val="24"/>
-          <w:lang w:val="en-US"/>
-        </w:rPr>
-        <w:t>teman-teman</w:t>
-      </w:r>
-      <w:proofErr w:type="spellEnd"/>
-      <w:r>
-        <w:rPr>
-          <w:rFonts w:ascii="Times New Roman" w:hAnsi="Times New Roman" w:cs="Times New Roman"/>
-          <w:sz w:val="24"/>
-          <w:szCs w:val="24"/>
-          <w:lang w:val="en-US"/>
-        </w:rPr>
-        <w:t xml:space="preserve"> yang </w:t>
-      </w:r>
-      <w:proofErr w:type="spellStart"/>
-      <w:r>
-        <w:rPr>
-          <w:rFonts w:ascii="Times New Roman" w:hAnsi="Times New Roman" w:cs="Times New Roman"/>
-          <w:sz w:val="24"/>
-          <w:szCs w:val="24"/>
-          <w:lang w:val="en-US"/>
-        </w:rPr>
-        <w:t>telah</w:t>
-      </w:r>
-      <w:proofErr w:type="spellEnd"/>
-      <w:r>
-        <w:rPr>
-          <w:rFonts w:ascii="Times New Roman" w:hAnsi="Times New Roman" w:cs="Times New Roman"/>
-          <w:sz w:val="24"/>
-          <w:szCs w:val="24"/>
-          <w:lang w:val="en-US"/>
-        </w:rPr>
-        <w:t xml:space="preserve"> </w:t>
-      </w:r>
-      <w:proofErr w:type="spellStart"/>
-      <w:r>
-        <w:rPr>
-          <w:rFonts w:ascii="Times New Roman" w:hAnsi="Times New Roman" w:cs="Times New Roman"/>
-          <w:sz w:val="24"/>
-          <w:szCs w:val="24"/>
-          <w:lang w:val="en-US"/>
-        </w:rPr>
-        <w:t>memberikan</w:t>
-      </w:r>
-      <w:proofErr w:type="spellEnd"/>
-      <w:r>
-        <w:rPr>
-          <w:rFonts w:ascii="Times New Roman" w:hAnsi="Times New Roman" w:cs="Times New Roman"/>
-          <w:sz w:val="24"/>
-          <w:szCs w:val="24"/>
-          <w:lang w:val="en-US"/>
-        </w:rPr>
-        <w:t xml:space="preserve"> </w:t>
-      </w:r>
-      <w:proofErr w:type="spellStart"/>
-      <w:r>
-        <w:rPr>
-          <w:rFonts w:ascii="Times New Roman" w:hAnsi="Times New Roman" w:cs="Times New Roman"/>
-          <w:sz w:val="24"/>
-          <w:szCs w:val="24"/>
-          <w:lang w:val="en-US"/>
-        </w:rPr>
-        <w:t>dukungan</w:t>
-      </w:r>
-      <w:proofErr w:type="spellEnd"/>
-      <w:r>
-        <w:rPr>
-          <w:rFonts w:ascii="Times New Roman" w:hAnsi="Times New Roman" w:cs="Times New Roman"/>
-          <w:sz w:val="24"/>
-          <w:szCs w:val="24"/>
-          <w:lang w:val="en-US"/>
-        </w:rPr>
-        <w:t>.</w:t>
+        <w:t>Orang tua, keluarga, dan teman-teman yang telah memberikan dukungan.</w:t>
       </w:r>
     </w:p>
     <w:p>
@@ -3024,545 +1158,14 @@
           <w:lang w:val="en-US"/>
         </w:rPr>
       </w:pPr>
-      <w:proofErr w:type="spellStart"/>
-      <w:r>
-        <w:rPr>
-          <w:rFonts w:ascii="Times New Roman" w:hAnsi="Times New Roman" w:cs="Times New Roman"/>
-          <w:sz w:val="24"/>
-          <w:szCs w:val="24"/>
-          <w:lang w:val="en-US"/>
-        </w:rPr>
-        <w:t>Penulis</w:t>
-      </w:r>
-      <w:proofErr w:type="spellEnd"/>
-      <w:r>
-        <w:rPr>
-          <w:rFonts w:ascii="Times New Roman" w:hAnsi="Times New Roman" w:cs="Times New Roman"/>
-          <w:sz w:val="24"/>
-          <w:szCs w:val="24"/>
-          <w:lang w:val="en-US"/>
-        </w:rPr>
-        <w:t xml:space="preserve"> </w:t>
-      </w:r>
-      <w:proofErr w:type="spellStart"/>
-      <w:r>
-        <w:rPr>
-          <w:rFonts w:ascii="Times New Roman" w:hAnsi="Times New Roman" w:cs="Times New Roman"/>
-          <w:sz w:val="24"/>
-          <w:szCs w:val="24"/>
-          <w:lang w:val="en-US"/>
-        </w:rPr>
-        <w:t>menyadari</w:t>
-      </w:r>
-      <w:proofErr w:type="spellEnd"/>
-      <w:r>
-        <w:rPr>
-          <w:rFonts w:ascii="Times New Roman" w:hAnsi="Times New Roman" w:cs="Times New Roman"/>
-          <w:sz w:val="24"/>
-          <w:szCs w:val="24"/>
-          <w:lang w:val="en-US"/>
-        </w:rPr>
-        <w:t xml:space="preserve"> </w:t>
-      </w:r>
-      <w:proofErr w:type="spellStart"/>
-      <w:r>
-        <w:rPr>
-          <w:rFonts w:ascii="Times New Roman" w:hAnsi="Times New Roman" w:cs="Times New Roman"/>
-          <w:sz w:val="24"/>
-          <w:szCs w:val="24"/>
-          <w:lang w:val="en-US"/>
-        </w:rPr>
-        <w:t>dalam</w:t>
-      </w:r>
-      <w:proofErr w:type="spellEnd"/>
-      <w:r>
-        <w:rPr>
-          <w:rFonts w:ascii="Times New Roman" w:hAnsi="Times New Roman" w:cs="Times New Roman"/>
-          <w:sz w:val="24"/>
-          <w:szCs w:val="24"/>
-          <w:lang w:val="en-US"/>
-        </w:rPr>
-        <w:t xml:space="preserve"> </w:t>
-      </w:r>
-      <w:proofErr w:type="spellStart"/>
-      <w:r>
-        <w:rPr>
-          <w:rFonts w:ascii="Times New Roman" w:hAnsi="Times New Roman" w:cs="Times New Roman"/>
-          <w:sz w:val="24"/>
-          <w:szCs w:val="24"/>
-          <w:lang w:val="en-US"/>
-        </w:rPr>
-        <w:t>penyusunan</w:t>
-      </w:r>
-      <w:proofErr w:type="spellEnd"/>
-      <w:r>
-        <w:rPr>
-          <w:rFonts w:ascii="Times New Roman" w:hAnsi="Times New Roman" w:cs="Times New Roman"/>
-          <w:sz w:val="24"/>
-          <w:szCs w:val="24"/>
-          <w:lang w:val="en-US"/>
-        </w:rPr>
-        <w:t xml:space="preserve"> proposal </w:t>
-      </w:r>
-      <w:proofErr w:type="spellStart"/>
-      <w:r>
-        <w:rPr>
-          <w:rFonts w:ascii="Times New Roman" w:hAnsi="Times New Roman" w:cs="Times New Roman"/>
-          <w:sz w:val="24"/>
-          <w:szCs w:val="24"/>
-          <w:lang w:val="en-US"/>
-        </w:rPr>
-        <w:t>ini</w:t>
-      </w:r>
-      <w:proofErr w:type="spellEnd"/>
-      <w:r>
-        <w:rPr>
-          <w:rFonts w:ascii="Times New Roman" w:hAnsi="Times New Roman" w:cs="Times New Roman"/>
-          <w:sz w:val="24"/>
-          <w:szCs w:val="24"/>
-          <w:lang w:val="en-US"/>
-        </w:rPr>
-        <w:t xml:space="preserve"> </w:t>
-      </w:r>
-      <w:proofErr w:type="spellStart"/>
-      <w:r>
-        <w:rPr>
-          <w:rFonts w:ascii="Times New Roman" w:hAnsi="Times New Roman" w:cs="Times New Roman"/>
-          <w:sz w:val="24"/>
-          <w:szCs w:val="24"/>
-          <w:lang w:val="en-US"/>
-        </w:rPr>
-        <w:t>masih</w:t>
-      </w:r>
-      <w:proofErr w:type="spellEnd"/>
-      <w:r>
-        <w:rPr>
-          <w:rFonts w:ascii="Times New Roman" w:hAnsi="Times New Roman" w:cs="Times New Roman"/>
-          <w:sz w:val="24"/>
-          <w:szCs w:val="24"/>
-          <w:lang w:val="en-US"/>
-        </w:rPr>
-        <w:t xml:space="preserve"> </w:t>
-      </w:r>
-      <w:proofErr w:type="spellStart"/>
-      <w:r>
-        <w:rPr>
-          <w:rFonts w:ascii="Times New Roman" w:hAnsi="Times New Roman" w:cs="Times New Roman"/>
-          <w:sz w:val="24"/>
-          <w:szCs w:val="24"/>
-          <w:lang w:val="en-US"/>
-        </w:rPr>
-        <w:t>terdapat</w:t>
-      </w:r>
-      <w:proofErr w:type="spellEnd"/>
-      <w:r>
-        <w:rPr>
-          <w:rFonts w:ascii="Times New Roman" w:hAnsi="Times New Roman" w:cs="Times New Roman"/>
-          <w:sz w:val="24"/>
-          <w:szCs w:val="24"/>
-          <w:lang w:val="en-US"/>
-        </w:rPr>
-        <w:t xml:space="preserve"> </w:t>
-      </w:r>
-      <w:proofErr w:type="spellStart"/>
-      <w:r>
-        <w:rPr>
-          <w:rFonts w:ascii="Times New Roman" w:hAnsi="Times New Roman" w:cs="Times New Roman"/>
-          <w:sz w:val="24"/>
-          <w:szCs w:val="24"/>
-          <w:lang w:val="en-US"/>
-        </w:rPr>
-        <w:t>kekurangan</w:t>
-      </w:r>
-      <w:proofErr w:type="spellEnd"/>
-      <w:r>
-        <w:rPr>
-          <w:rFonts w:ascii="Times New Roman" w:hAnsi="Times New Roman" w:cs="Times New Roman"/>
-          <w:sz w:val="24"/>
-          <w:szCs w:val="24"/>
-          <w:lang w:val="en-US"/>
-        </w:rPr>
-        <w:t xml:space="preserve"> dan </w:t>
-      </w:r>
-      <w:proofErr w:type="spellStart"/>
-      <w:r>
-        <w:rPr>
-          <w:rFonts w:ascii="Times New Roman" w:hAnsi="Times New Roman" w:cs="Times New Roman"/>
-          <w:sz w:val="24"/>
-          <w:szCs w:val="24"/>
-          <w:lang w:val="en-US"/>
-        </w:rPr>
-        <w:t>jauh</w:t>
-      </w:r>
-      <w:proofErr w:type="spellEnd"/>
-      <w:r>
-        <w:rPr>
-          <w:rFonts w:ascii="Times New Roman" w:hAnsi="Times New Roman" w:cs="Times New Roman"/>
-          <w:sz w:val="24"/>
-          <w:szCs w:val="24"/>
-          <w:lang w:val="en-US"/>
-        </w:rPr>
-        <w:t xml:space="preserve"> </w:t>
-      </w:r>
-      <w:proofErr w:type="spellStart"/>
-      <w:r>
-        <w:rPr>
-          <w:rFonts w:ascii="Times New Roman" w:hAnsi="Times New Roman" w:cs="Times New Roman"/>
-          <w:sz w:val="24"/>
-          <w:szCs w:val="24"/>
-          <w:lang w:val="en-US"/>
-        </w:rPr>
-        <w:t>dari</w:t>
-      </w:r>
-      <w:proofErr w:type="spellEnd"/>
-      <w:r>
-        <w:rPr>
-          <w:rFonts w:ascii="Times New Roman" w:hAnsi="Times New Roman" w:cs="Times New Roman"/>
-          <w:sz w:val="24"/>
-          <w:szCs w:val="24"/>
-          <w:lang w:val="en-US"/>
-        </w:rPr>
-        <w:t xml:space="preserve"> kata </w:t>
-      </w:r>
-      <w:proofErr w:type="spellStart"/>
-      <w:r>
-        <w:rPr>
-          <w:rFonts w:ascii="Times New Roman" w:hAnsi="Times New Roman" w:cs="Times New Roman"/>
-          <w:sz w:val="24"/>
-          <w:szCs w:val="24"/>
-          <w:lang w:val="en-US"/>
-        </w:rPr>
-        <w:t>sempurna</w:t>
-      </w:r>
-      <w:proofErr w:type="spellEnd"/>
-      <w:r>
-        <w:rPr>
-          <w:rFonts w:ascii="Times New Roman" w:hAnsi="Times New Roman" w:cs="Times New Roman"/>
-          <w:sz w:val="24"/>
-          <w:szCs w:val="24"/>
-          <w:lang w:val="en-US"/>
-        </w:rPr>
-        <w:t xml:space="preserve"> </w:t>
-      </w:r>
-      <w:proofErr w:type="spellStart"/>
-      <w:r>
-        <w:rPr>
-          <w:rFonts w:ascii="Times New Roman" w:hAnsi="Times New Roman" w:cs="Times New Roman"/>
-          <w:sz w:val="24"/>
-          <w:szCs w:val="24"/>
-          <w:lang w:val="en-US"/>
-        </w:rPr>
-        <w:t>sehingga</w:t>
-      </w:r>
-      <w:proofErr w:type="spellEnd"/>
-      <w:r>
-        <w:rPr>
-          <w:rFonts w:ascii="Times New Roman" w:hAnsi="Times New Roman" w:cs="Times New Roman"/>
-          <w:sz w:val="24"/>
-          <w:szCs w:val="24"/>
-          <w:lang w:val="en-US"/>
-        </w:rPr>
-        <w:t xml:space="preserve"> saran dan </w:t>
-      </w:r>
-      <w:proofErr w:type="spellStart"/>
-      <w:r>
-        <w:rPr>
-          <w:rFonts w:ascii="Times New Roman" w:hAnsi="Times New Roman" w:cs="Times New Roman"/>
-          <w:sz w:val="24"/>
-          <w:szCs w:val="24"/>
-          <w:lang w:val="en-US"/>
-        </w:rPr>
-        <w:t>kritik</w:t>
-      </w:r>
-      <w:proofErr w:type="spellEnd"/>
-      <w:r>
-        <w:rPr>
-          <w:rFonts w:ascii="Times New Roman" w:hAnsi="Times New Roman" w:cs="Times New Roman"/>
-          <w:sz w:val="24"/>
-          <w:szCs w:val="24"/>
-          <w:lang w:val="en-US"/>
-        </w:rPr>
-        <w:t xml:space="preserve"> yang </w:t>
-      </w:r>
-      <w:proofErr w:type="spellStart"/>
-      <w:r>
-        <w:rPr>
-          <w:rFonts w:ascii="Times New Roman" w:hAnsi="Times New Roman" w:cs="Times New Roman"/>
-          <w:sz w:val="24"/>
-          <w:szCs w:val="24"/>
-          <w:lang w:val="en-US"/>
-        </w:rPr>
-        <w:t>membangun</w:t>
-      </w:r>
-      <w:proofErr w:type="spellEnd"/>
-      <w:r>
-        <w:rPr>
-          <w:rFonts w:ascii="Times New Roman" w:hAnsi="Times New Roman" w:cs="Times New Roman"/>
-          <w:sz w:val="24"/>
-          <w:szCs w:val="24"/>
-          <w:lang w:val="en-US"/>
-        </w:rPr>
-        <w:t xml:space="preserve"> sangat </w:t>
-      </w:r>
-      <w:proofErr w:type="spellStart"/>
-      <w:r>
-        <w:rPr>
-          <w:rFonts w:ascii="Times New Roman" w:hAnsi="Times New Roman" w:cs="Times New Roman"/>
-          <w:sz w:val="24"/>
-          <w:szCs w:val="24"/>
-          <w:lang w:val="en-US"/>
-        </w:rPr>
-        <w:t>penulis</w:t>
-      </w:r>
-      <w:proofErr w:type="spellEnd"/>
-      <w:r>
-        <w:rPr>
-          <w:rFonts w:ascii="Times New Roman" w:hAnsi="Times New Roman" w:cs="Times New Roman"/>
-          <w:sz w:val="24"/>
-          <w:szCs w:val="24"/>
-          <w:lang w:val="en-US"/>
-        </w:rPr>
-        <w:t xml:space="preserve"> </w:t>
-      </w:r>
-      <w:proofErr w:type="spellStart"/>
-      <w:r>
-        <w:rPr>
-          <w:rFonts w:ascii="Times New Roman" w:hAnsi="Times New Roman" w:cs="Times New Roman"/>
-          <w:sz w:val="24"/>
-          <w:szCs w:val="24"/>
-          <w:lang w:val="en-US"/>
-        </w:rPr>
-        <w:t>harapkan</w:t>
-      </w:r>
-      <w:proofErr w:type="spellEnd"/>
-      <w:r>
-        <w:rPr>
-          <w:rFonts w:ascii="Times New Roman" w:hAnsi="Times New Roman" w:cs="Times New Roman"/>
-          <w:sz w:val="24"/>
-          <w:szCs w:val="24"/>
-          <w:lang w:val="en-US"/>
-        </w:rPr>
-        <w:t xml:space="preserve">. </w:t>
-      </w:r>
-      <w:proofErr w:type="spellStart"/>
-      <w:r>
-        <w:rPr>
-          <w:rFonts w:ascii="Times New Roman" w:hAnsi="Times New Roman" w:cs="Times New Roman"/>
-          <w:sz w:val="24"/>
-          <w:szCs w:val="24"/>
-          <w:lang w:val="en-US"/>
-        </w:rPr>
-        <w:t>Semoga</w:t>
-      </w:r>
-      <w:proofErr w:type="spellEnd"/>
-      <w:r>
-        <w:rPr>
-          <w:rFonts w:ascii="Times New Roman" w:hAnsi="Times New Roman" w:cs="Times New Roman"/>
-          <w:sz w:val="24"/>
-          <w:szCs w:val="24"/>
-          <w:lang w:val="en-US"/>
-        </w:rPr>
-        <w:t xml:space="preserve"> proposal </w:t>
-      </w:r>
-      <w:proofErr w:type="spellStart"/>
-      <w:r>
-        <w:rPr>
-          <w:rFonts w:ascii="Times New Roman" w:hAnsi="Times New Roman" w:cs="Times New Roman"/>
-          <w:sz w:val="24"/>
-          <w:szCs w:val="24"/>
-          <w:lang w:val="en-US"/>
-        </w:rPr>
-        <w:t>ini</w:t>
-      </w:r>
-      <w:proofErr w:type="spellEnd"/>
-      <w:r>
-        <w:rPr>
-          <w:rFonts w:ascii="Times New Roman" w:hAnsi="Times New Roman" w:cs="Times New Roman"/>
-          <w:sz w:val="24"/>
-          <w:szCs w:val="24"/>
-          <w:lang w:val="en-US"/>
-        </w:rPr>
-        <w:t xml:space="preserve"> </w:t>
-      </w:r>
-      <w:proofErr w:type="spellStart"/>
-      <w:r>
-        <w:rPr>
-          <w:rFonts w:ascii="Times New Roman" w:hAnsi="Times New Roman" w:cs="Times New Roman"/>
-          <w:sz w:val="24"/>
-          <w:szCs w:val="24"/>
-          <w:lang w:val="en-US"/>
-        </w:rPr>
-        <w:t>dapat</w:t>
-      </w:r>
-      <w:proofErr w:type="spellEnd"/>
-      <w:r>
-        <w:rPr>
-          <w:rFonts w:ascii="Times New Roman" w:hAnsi="Times New Roman" w:cs="Times New Roman"/>
-          <w:sz w:val="24"/>
-          <w:szCs w:val="24"/>
-          <w:lang w:val="en-US"/>
-        </w:rPr>
-        <w:t xml:space="preserve"> </w:t>
-      </w:r>
-      <w:proofErr w:type="spellStart"/>
-      <w:r>
-        <w:rPr>
-          <w:rFonts w:ascii="Times New Roman" w:hAnsi="Times New Roman" w:cs="Times New Roman"/>
-          <w:sz w:val="24"/>
-          <w:szCs w:val="24"/>
-          <w:lang w:val="en-US"/>
-        </w:rPr>
-        <w:t>memberikan</w:t>
-      </w:r>
-      <w:proofErr w:type="spellEnd"/>
-      <w:r>
-        <w:rPr>
-          <w:rFonts w:ascii="Times New Roman" w:hAnsi="Times New Roman" w:cs="Times New Roman"/>
-          <w:sz w:val="24"/>
-          <w:szCs w:val="24"/>
-          <w:lang w:val="en-US"/>
-        </w:rPr>
-        <w:t xml:space="preserve"> </w:t>
-      </w:r>
-      <w:proofErr w:type="spellStart"/>
-      <w:r>
-        <w:rPr>
-          <w:rFonts w:ascii="Times New Roman" w:hAnsi="Times New Roman" w:cs="Times New Roman"/>
-          <w:sz w:val="24"/>
-          <w:szCs w:val="24"/>
-          <w:lang w:val="en-US"/>
-        </w:rPr>
-        <w:t>manfaat</w:t>
-      </w:r>
-      <w:proofErr w:type="spellEnd"/>
-      <w:r>
-        <w:rPr>
-          <w:rFonts w:ascii="Times New Roman" w:hAnsi="Times New Roman" w:cs="Times New Roman"/>
-          <w:sz w:val="24"/>
-          <w:szCs w:val="24"/>
-          <w:lang w:val="en-US"/>
-        </w:rPr>
-        <w:t xml:space="preserve"> dan </w:t>
-      </w:r>
-      <w:proofErr w:type="spellStart"/>
-      <w:r>
-        <w:rPr>
-          <w:rFonts w:ascii="Times New Roman" w:hAnsi="Times New Roman" w:cs="Times New Roman"/>
-          <w:sz w:val="24"/>
-          <w:szCs w:val="24"/>
-          <w:lang w:val="en-US"/>
-        </w:rPr>
-        <w:t>sekaligus</w:t>
-      </w:r>
-      <w:proofErr w:type="spellEnd"/>
-      <w:r>
-        <w:rPr>
-          <w:rFonts w:ascii="Times New Roman" w:hAnsi="Times New Roman" w:cs="Times New Roman"/>
-          <w:sz w:val="24"/>
-          <w:szCs w:val="24"/>
-          <w:lang w:val="en-US"/>
-        </w:rPr>
-        <w:t xml:space="preserve"> </w:t>
-      </w:r>
-      <w:proofErr w:type="spellStart"/>
-      <w:r>
-        <w:rPr>
-          <w:rFonts w:ascii="Times New Roman" w:hAnsi="Times New Roman" w:cs="Times New Roman"/>
-          <w:sz w:val="24"/>
-          <w:szCs w:val="24"/>
-          <w:lang w:val="en-US"/>
-        </w:rPr>
-        <w:t>menambah</w:t>
-      </w:r>
-      <w:proofErr w:type="spellEnd"/>
-      <w:r>
-        <w:rPr>
-          <w:rFonts w:ascii="Times New Roman" w:hAnsi="Times New Roman" w:cs="Times New Roman"/>
-          <w:sz w:val="24"/>
-          <w:szCs w:val="24"/>
-          <w:lang w:val="en-US"/>
-        </w:rPr>
-        <w:t xml:space="preserve"> </w:t>
-      </w:r>
-      <w:proofErr w:type="spellStart"/>
-      <w:r>
-        <w:rPr>
-          <w:rFonts w:ascii="Times New Roman" w:hAnsi="Times New Roman" w:cs="Times New Roman"/>
-          <w:sz w:val="24"/>
-          <w:szCs w:val="24"/>
-          <w:lang w:val="en-US"/>
-        </w:rPr>
-        <w:t>ilmu</w:t>
-      </w:r>
-      <w:proofErr w:type="spellEnd"/>
-      <w:r>
-        <w:rPr>
-          <w:rFonts w:ascii="Times New Roman" w:hAnsi="Times New Roman" w:cs="Times New Roman"/>
-          <w:sz w:val="24"/>
-          <w:szCs w:val="24"/>
-          <w:lang w:val="en-US"/>
-        </w:rPr>
-        <w:t xml:space="preserve"> </w:t>
-      </w:r>
-      <w:proofErr w:type="spellStart"/>
-      <w:r>
-        <w:rPr>
-          <w:rFonts w:ascii="Times New Roman" w:hAnsi="Times New Roman" w:cs="Times New Roman"/>
-          <w:sz w:val="24"/>
-          <w:szCs w:val="24"/>
-          <w:lang w:val="en-US"/>
-        </w:rPr>
-        <w:t>bagi</w:t>
-      </w:r>
-      <w:proofErr w:type="spellEnd"/>
-      <w:r>
-        <w:rPr>
-          <w:rFonts w:ascii="Times New Roman" w:hAnsi="Times New Roman" w:cs="Times New Roman"/>
-          <w:sz w:val="24"/>
-          <w:szCs w:val="24"/>
-          <w:lang w:val="en-US"/>
-        </w:rPr>
-        <w:t xml:space="preserve"> </w:t>
-      </w:r>
-      <w:proofErr w:type="spellStart"/>
-      <w:r>
-        <w:rPr>
-          <w:rFonts w:ascii="Times New Roman" w:hAnsi="Times New Roman" w:cs="Times New Roman"/>
-          <w:sz w:val="24"/>
-          <w:szCs w:val="24"/>
-          <w:lang w:val="en-US"/>
-        </w:rPr>
-        <w:t>kita</w:t>
-      </w:r>
-      <w:proofErr w:type="spellEnd"/>
-      <w:r>
-        <w:rPr>
-          <w:rFonts w:ascii="Times New Roman" w:hAnsi="Times New Roman" w:cs="Times New Roman"/>
-          <w:sz w:val="24"/>
-          <w:szCs w:val="24"/>
-          <w:lang w:val="en-US"/>
-        </w:rPr>
-        <w:t xml:space="preserve"> </w:t>
-      </w:r>
-      <w:proofErr w:type="spellStart"/>
-      <w:r>
-        <w:rPr>
-          <w:rFonts w:ascii="Times New Roman" w:hAnsi="Times New Roman" w:cs="Times New Roman"/>
-          <w:sz w:val="24"/>
-          <w:szCs w:val="24"/>
-          <w:lang w:val="en-US"/>
-        </w:rPr>
-        <w:t>semua</w:t>
-      </w:r>
-      <w:proofErr w:type="spellEnd"/>
-      <w:r>
-        <w:rPr>
-          <w:rFonts w:ascii="Times New Roman" w:hAnsi="Times New Roman" w:cs="Times New Roman"/>
-          <w:sz w:val="24"/>
-          <w:szCs w:val="24"/>
-          <w:lang w:val="en-US"/>
-        </w:rPr>
-        <w:t>.</w:t>
+      <w:r>
+        <w:rPr>
+          <w:rFonts w:ascii="Times New Roman" w:hAnsi="Times New Roman" w:cs="Times New Roman"/>
+          <w:sz w:val="24"/>
+          <w:szCs w:val="24"/>
+          <w:lang w:val="en-US"/>
+        </w:rPr>
+        <w:t>Penulis menyadari dalam penyusunan proposal ini masih terdapat kekurangan dan jauh dari kata sempurna sehingga saran dan kritik yang membangun sangat penulis harapkan. Semoga proposal ini dapat memberikan manfaat dan sekaligus menambah ilmu bagi kita semua.</w:t>
       </w:r>
     </w:p>
     <w:p>
@@ -3654,6 +1257,15 @@
     </w:p>
     <w:sdt>
       <w:sdtPr>
+        <w:rPr>
+          <w:rFonts w:asciiTheme="minorHAnsi" w:eastAsiaTheme="minorHAnsi" w:hAnsiTheme="minorHAnsi" w:cstheme="minorBidi"/>
+          <w:color w:val="auto"/>
+          <w:kern w:val="2"/>
+          <w:sz w:val="22"/>
+          <w:szCs w:val="22"/>
+          <w:lang w:val="id-ID"/>
+          <w14:ligatures w14:val="standardContextual"/>
+        </w:rPr>
         <w:id w:val="-1216579586"/>
         <w:docPartObj>
           <w:docPartGallery w:val="Table of Contents"/>
@@ -3662,16 +1274,9 @@
       </w:sdtPr>
       <w:sdtEndPr>
         <w:rPr>
-          <w:rFonts w:asciiTheme="minorHAnsi" w:eastAsiaTheme="minorHAnsi" w:hAnsiTheme="minorHAnsi" w:cstheme="minorBidi"/>
           <w:b/>
           <w:bCs/>
           <w:noProof/>
-          <w:color w:val="auto"/>
-          <w:kern w:val="2"/>
-          <w:sz w:val="22"/>
-          <w:szCs w:val="22"/>
-          <w:lang w:val="id-ID"/>
-          <w14:ligatures w14:val="standardContextual"/>
         </w:rPr>
       </w:sdtEndPr>
       <w:sdtContent>
@@ -4973,6 +2578,23 @@
           <w:szCs w:val="24"/>
         </w:rPr>
         <w:t>https//: Lorem</w:t>
+      </w:r>
+    </w:p>
+    <w:p>
+      <w:pPr>
+        <w:rPr>
+          <w:rFonts w:ascii="Times New Roman" w:hAnsi="Times New Roman" w:cs="Times New Roman"/>
+          <w:sz w:val="24"/>
+          <w:szCs w:val="24"/>
+        </w:rPr>
+      </w:pPr>
+      <w:r>
+        <w:rPr>
+          <w:rFonts w:ascii="Times New Roman" w:hAnsi="Times New Roman" w:cs="Times New Roman"/>
+          <w:sz w:val="24"/>
+          <w:szCs w:val="24"/>
+        </w:rPr>
+        <w:t>https://www.google.com/</w:t>
       </w:r>
     </w:p>
     <w:p/>

</xml_diff>